<commit_message>
Termino do Curso de Scrum
</commit_message>
<xml_diff>
--- a/Curso de SCRUM textos.docx
+++ b/Curso de SCRUM textos.docx
@@ -282,19 +282,11 @@
         </w:rPr>
         <w:t xml:space="preserve"> </w:t>
       </w:r>
-      <w:proofErr w:type="gramStart"/>
-      <w:r>
-        <w:rPr>
-          <w:rFonts w:ascii="Arial" w:hAnsi="Arial" w:cs="Arial"/>
-        </w:rPr>
-        <w:t>A</w:t>
-      </w:r>
-      <w:proofErr w:type="gramEnd"/>
-      <w:r>
-        <w:rPr>
-          <w:rFonts w:ascii="Arial" w:hAnsi="Arial" w:cs="Arial"/>
-        </w:rPr>
-        <w:t xml:space="preserve"> Sprint é o tempo que temos para agregar valor e marcar pontos. Adicionamos valor ao software conforme o que o usuário acredita que é necessário. O tempo máximo para isso é de até um mês, período definido no "Scrum Guide", leitura básica sobre o tema, publicada</w:t>
+      <w:r>
+        <w:rPr>
+          <w:rFonts w:ascii="Arial" w:hAnsi="Arial" w:cs="Arial"/>
+        </w:rPr>
+        <w:t>A Sprint é o tempo que temos para agregar valor e marcar pontos. Adicionamos valor ao software conforme o que o usuário acredita que é necessário. O tempo máximo para isso é de até um mês, período definido no "Scrum Guide", leitura básica sobre o tema, publicada</w:t>
       </w:r>
       <w:r>
         <w:rPr>
@@ -2120,21 +2112,7 @@
           <w:rFonts w:ascii="Arial" w:hAnsi="Arial" w:cs="Arial"/>
           <w:color w:val="FF0000"/>
         </w:rPr>
-        <w:t>Para acessar dicas de interessantes formas de realizar uma reunião de</w:t>
-      </w:r>
-      <w:r>
-        <w:rPr>
-          <w:rFonts w:ascii="Arial" w:hAnsi="Arial" w:cs="Arial"/>
-          <w:color w:val="FF0000"/>
-        </w:rPr>
-        <w:t xml:space="preserve"> </w:t>
-      </w:r>
-      <w:r>
-        <w:rPr>
-          <w:rFonts w:ascii="Arial" w:hAnsi="Arial" w:cs="Arial"/>
-          <w:color w:val="FF0000"/>
-        </w:rPr>
-        <w:t>revisão,</w:t>
+        <w:t>Para acessar dicas de interessantes formas de realizar uma reunião de revisão,</w:t>
       </w:r>
     </w:p>
     <w:p>
@@ -3341,19 +3319,7 @@
         <w:rPr>
           <w:rFonts w:ascii="Arial" w:hAnsi="Arial" w:cs="Arial"/>
         </w:rPr>
-        <w:t xml:space="preserve">O timebox para essa reunião é de apenas 15 minutos por dia e, como qualquer outro timebox, deve ser respeitado. Para isso, é importante lembrar que essa é uma reunião expositiva: o objetivo aqui não é resolver o problema, mas sim apontá-lo. Se alguém souber como ajudar, apenas indica que sabe e após o fim do Daily os interessados se </w:t>
-      </w:r>
-      <w:r>
-        <w:rPr>
-          <w:rFonts w:ascii="Arial" w:hAnsi="Arial" w:cs="Arial"/>
-        </w:rPr>
-        <w:t>reúnem</w:t>
-      </w:r>
-      <w:r>
-        <w:rPr>
-          <w:rFonts w:ascii="Arial" w:hAnsi="Arial" w:cs="Arial"/>
-        </w:rPr>
-        <w:t xml:space="preserve"> para conversar.</w:t>
+        <w:t>O timebox para essa reunião é de apenas 15 minutos por dia e, como qualquer outro timebox, deve ser respeitado. Para isso, é importante lembrar que essa é uma reunião expositiva: o objetivo aqui não é resolver o problema, mas sim apontá-lo. Se alguém souber como ajudar, apenas indica que sabe e após o fim do Daily os interessados se reúnem para conversar.</w:t>
       </w:r>
     </w:p>
     <w:p>
@@ -3395,7 +3361,38 @@
         <w:t>Com o Daily Scrum, o time evita com que problemas durem muitos dias e que desenvolvedores façam trabalhos repetidos - tanto trabalhando sobre uma mesma feature, quanto sofrendo para resolver um problema que outro sabe solucionar.</w:t>
       </w:r>
     </w:p>
-    <w:p/>
+    <w:p>
+      <w:pPr>
+        <w:rPr>
+          <w:rFonts w:ascii="Arial" w:hAnsi="Arial" w:cs="Arial"/>
+          <w:b/>
+          <w:bCs/>
+          <w:sz w:val="30"/>
+          <w:szCs w:val="30"/>
+        </w:rPr>
+      </w:pPr>
+    </w:p>
+    <w:p>
+      <w:pPr>
+        <w:rPr>
+          <w:rFonts w:ascii="Arial" w:hAnsi="Arial" w:cs="Arial"/>
+          <w:b/>
+          <w:bCs/>
+          <w:sz w:val="30"/>
+          <w:szCs w:val="30"/>
+        </w:rPr>
+      </w:pPr>
+      <w:r>
+        <w:rPr>
+          <w:rFonts w:ascii="Arial" w:hAnsi="Arial" w:cs="Arial"/>
+          <w:b/>
+          <w:bCs/>
+          <w:sz w:val="30"/>
+          <w:szCs w:val="30"/>
+        </w:rPr>
+        <w:t>Planning Meeting</w:t>
+      </w:r>
+    </w:p>
     <w:p>
       <w:pPr>
         <w:rPr>
@@ -3440,75 +3437,67 @@
         <w:rPr>
           <w:rFonts w:ascii="Arial" w:hAnsi="Arial" w:cs="Arial"/>
         </w:rPr>
-        <w:t>A Planning Meeting limita-se a 5% da Sprint, e é um processo de planejamento. O time se reúne com o Scrum Master, que trabalha mais a parte da facilitação, os desenvolvedores, para pensarem na parte mais técnica de como realizar certas tarefas. Nisso, o Product Owner é responsável por priorizar um grupo de itens que agregue o máximo de valor possível.</w:t>
-      </w:r>
-    </w:p>
-    <w:p>
-      <w:pPr>
-        <w:rPr>
-          <w:rFonts w:ascii="Arial" w:hAnsi="Arial" w:cs="Arial"/>
-        </w:rPr>
-      </w:pPr>
+        <w:t xml:space="preserve">A Planning Meeting limita-se a 5% da Sprint, e é um processo de planejamento. O time se reúne com o Scrum Master, que trabalha mais a parte da facilitação, os desenvolvedores, para pensarem na parte mais técnica de como realizar certas </w:t>
+      </w:r>
       <w:r>
         <w:rPr>
           <w:rFonts w:ascii="Arial" w:hAnsi="Arial" w:cs="Arial"/>
         </w:rPr>
         <w:lastRenderedPageBreak/>
-        <w:t xml:space="preserve">O P.O. chega na reunião com o Product Backlog, lista ordenada ou priorizada dos itens a serem feitos durante o projeto. A ideia é sair da reunião com a lista priorizada dos itens e </w:t>
+        <w:t>tarefas. Nisso, o Product Owner é responsável por priorizar um grupo de itens que agregue o máximo de valor possível.</w:t>
+      </w:r>
+    </w:p>
+    <w:p>
+      <w:pPr>
+        <w:rPr>
+          <w:rFonts w:ascii="Arial" w:hAnsi="Arial" w:cs="Arial"/>
+        </w:rPr>
+      </w:pPr>
+      <w:r>
+        <w:rPr>
+          <w:rFonts w:ascii="Arial" w:hAnsi="Arial" w:cs="Arial"/>
+        </w:rPr>
+        <w:t>O P.O. chega na reunião com o Product Backlog, lista ordenada ou priorizada dos itens a serem feitos durante o projeto. A ideia é sair da reunião com a lista priorizada dos itens e sub-itens técnicos que o time está comprometido a fazer durante a Sprint em questão. E também com uma meta, uma frase que exprima o valor a ser entregue ao cliente.</w:t>
+      </w:r>
+    </w:p>
+    <w:p>
+      <w:pPr>
+        <w:rPr>
+          <w:rFonts w:ascii="Arial" w:hAnsi="Arial" w:cs="Arial"/>
+        </w:rPr>
+      </w:pPr>
+      <w:r>
+        <w:rPr>
+          <w:rFonts w:ascii="Arial" w:hAnsi="Arial" w:cs="Arial"/>
+        </w:rPr>
+        <w:t xml:space="preserve">Resumindo, a </w:t>
       </w:r>
       <w:proofErr w:type="spellStart"/>
       <w:r>
         <w:rPr>
           <w:rFonts w:ascii="Arial" w:hAnsi="Arial" w:cs="Arial"/>
         </w:rPr>
-        <w:t>sub-itens</w:t>
+        <w:t>Plannig</w:t>
       </w:r>
       <w:proofErr w:type="spellEnd"/>
       <w:r>
         <w:rPr>
           <w:rFonts w:ascii="Arial" w:hAnsi="Arial" w:cs="Arial"/>
         </w:rPr>
-        <w:t xml:space="preserve"> técnicos que o time está comprometido a fazer durante a Sprint em questão. E também com uma meta, uma frase que exprima o valor a ser entregue ao cliente.</w:t>
-      </w:r>
-    </w:p>
-    <w:p>
-      <w:pPr>
-        <w:rPr>
-          <w:rFonts w:ascii="Arial" w:hAnsi="Arial" w:cs="Arial"/>
-        </w:rPr>
-      </w:pPr>
-      <w:r>
-        <w:rPr>
-          <w:rFonts w:ascii="Arial" w:hAnsi="Arial" w:cs="Arial"/>
-        </w:rPr>
-        <w:t xml:space="preserve">Resumindo, a </w:t>
+        <w:t xml:space="preserve"> Meeting é uma reunião de planejamento que reúne a equipe inteira. Entramos nela com uma lista de todos os afazeres e saímos com outra, de tarefas específicas a serem concluídas. Lembrando que o Planning equivale a um tempo de 5% da Sprint, se o </w:t>
       </w:r>
       <w:proofErr w:type="spellStart"/>
       <w:r>
         <w:rPr>
           <w:rFonts w:ascii="Arial" w:hAnsi="Arial" w:cs="Arial"/>
         </w:rPr>
-        <w:t>Plannig</w:t>
+        <w:t>time-box</w:t>
       </w:r>
       <w:proofErr w:type="spellEnd"/>
       <w:r>
         <w:rPr>
           <w:rFonts w:ascii="Arial" w:hAnsi="Arial" w:cs="Arial"/>
         </w:rPr>
-        <w:t xml:space="preserve"> Meeting é uma reunião de planejamento que reúne a equipe inteira. Entramos nela com uma lista de todos os afazeres e saímos com outra, de tarefas específicas a serem concluídas. Lembrando que o Planning equivale a um tempo de 5% da Sprint, se o </w:t>
-      </w:r>
-      <w:proofErr w:type="spellStart"/>
-      <w:r>
-        <w:rPr>
-          <w:rFonts w:ascii="Arial" w:hAnsi="Arial" w:cs="Arial"/>
-        </w:rPr>
-        <w:t>time-box</w:t>
-      </w:r>
-      <w:proofErr w:type="spellEnd"/>
-      <w:r>
-        <w:rPr>
-          <w:rFonts w:ascii="Arial" w:hAnsi="Arial" w:cs="Arial"/>
-        </w:rPr>
         <w:t xml:space="preserve"> é de 2 semanas, passaremos 4 horas planejando. Para isto, o P.O. deve ter passado um tempo considerável pegando o topo do Backlog, os itens mais importantes, e refinando-os.</w:t>
       </w:r>
     </w:p>
@@ -3667,6 +3656,7 @@
         <w:rPr>
           <w:rFonts w:ascii="Arial" w:hAnsi="Arial" w:cs="Arial"/>
         </w:rPr>
+        <w:lastRenderedPageBreak/>
         <w:t>A ideia é ponderar, não podemos deixar muito tempo de trabalho vago e tampouco ficar com a corda no pescoço, com prazos muito estreitos.</w:t>
       </w:r>
     </w:p>
@@ -3680,7 +3670,6 @@
         <w:rPr>
           <w:noProof/>
         </w:rPr>
-        <w:lastRenderedPageBreak/>
         <w:drawing>
           <wp:anchor distT="0" distB="0" distL="114300" distR="114300" simplePos="0" relativeHeight="251658240" behindDoc="0" locked="0" layoutInCell="1" allowOverlap="1" wp14:anchorId="3B99CBDA" wp14:editId="7241B8AE">
             <wp:simplePos x="0" y="0"/>
@@ -3844,14 +3833,26 @@
           <w:szCs w:val="30"/>
         </w:rPr>
       </w:pPr>
-      <w:r>
-        <w:rPr>
-          <w:rFonts w:ascii="Arial" w:hAnsi="Arial" w:cs="Arial"/>
-          <w:b/>
-          <w:bCs/>
-          <w:sz w:val="30"/>
-          <w:szCs w:val="30"/>
-        </w:rPr>
+    </w:p>
+    <w:p>
+      <w:pPr>
+        <w:rPr>
+          <w:rFonts w:ascii="Arial" w:hAnsi="Arial" w:cs="Arial"/>
+          <w:b/>
+          <w:bCs/>
+          <w:sz w:val="30"/>
+          <w:szCs w:val="30"/>
+        </w:rPr>
+      </w:pPr>
+      <w:r>
+        <w:rPr>
+          <w:rFonts w:ascii="Arial" w:hAnsi="Arial" w:cs="Arial"/>
+          <w:b/>
+          <w:bCs/>
+          <w:sz w:val="30"/>
+          <w:szCs w:val="30"/>
+        </w:rPr>
+        <w:lastRenderedPageBreak/>
         <w:t>Planning Meeting</w:t>
       </w:r>
     </w:p>
@@ -3865,188 +3866,3513 @@
         <w:rPr>
           <w:rFonts w:ascii="Arial" w:hAnsi="Arial" w:cs="Arial"/>
         </w:rPr>
-        <w:t xml:space="preserve">No Scrum, toda Sprint começa com uma reunião para entendermos os itens a serem feitos, planejarmos o que cabe no tempo disponível e definirmos a meta para o time </w:t>
+        <w:t>No Scrum, toda Sprint começa com uma reunião para entendermos os itens a serem feitos, planejarmos o que cabe no tempo disponível e definirmos a meta para o time nessa Sprint. O time todo (todos os desenvolvedores, Product Owner e Scrum Master) participa dessa reunião.</w:t>
+      </w:r>
+    </w:p>
+    <w:p>
+      <w:pPr>
+        <w:rPr>
+          <w:rFonts w:ascii="Arial" w:hAnsi="Arial" w:cs="Arial"/>
+        </w:rPr>
+      </w:pPr>
+      <w:r>
+        <w:rPr>
+          <w:rFonts w:ascii="Arial" w:hAnsi="Arial" w:cs="Arial"/>
+        </w:rPr>
+        <w:t>O timebox dessa reunião é de 5% do tempo total da Sprint, isto é, temos 4 horas para planejar o que será feito em uma Sprint de duas semanas. E, como qualquer outro timebox, ele deve ser estritamente respeitado.</w:t>
+      </w:r>
+    </w:p>
+    <w:p>
+      <w:pPr>
+        <w:rPr>
+          <w:rFonts w:ascii="Arial" w:hAnsi="Arial" w:cs="Arial"/>
+        </w:rPr>
+      </w:pPr>
+      <w:r>
+        <w:rPr>
+          <w:rFonts w:ascii="Arial" w:hAnsi="Arial" w:cs="Arial"/>
+        </w:rPr>
+        <w:t>Em preparação para essa reunião, o P.O. já deve ter olhado as histórias mais prioritárias do projeto, confirmando o entendimento delas com o cliente, melhorando sua clareza, quebrando grandes funcionalidades em partes menores que já agreguem valor para o cliente, etc. Esse processo é conhecido como grooming, ou refinamento, do topo do Product Backlog.</w:t>
+      </w:r>
+    </w:p>
+    <w:p>
+      <w:pPr>
+        <w:rPr>
+          <w:rFonts w:ascii="Arial" w:hAnsi="Arial" w:cs="Arial"/>
+        </w:rPr>
+      </w:pPr>
+      <w:r>
+        <w:rPr>
+          <w:rFonts w:ascii="Arial" w:hAnsi="Arial" w:cs="Arial"/>
+        </w:rPr>
+        <w:t>É importante que o P.O. já tenha feito esse processo antes do Planning começar, para que o timebox seja suficiente para essa reunião!</w:t>
+      </w:r>
+    </w:p>
+    <w:p>
+      <w:pPr>
+        <w:rPr>
+          <w:rFonts w:ascii="Arial" w:hAnsi="Arial" w:cs="Arial"/>
+        </w:rPr>
+      </w:pPr>
+    </w:p>
+    <w:p>
+      <w:pPr>
+        <w:rPr>
+          <w:rFonts w:ascii="Arial" w:hAnsi="Arial" w:cs="Arial"/>
+          <w:b/>
+          <w:bCs/>
+          <w:sz w:val="30"/>
+          <w:szCs w:val="30"/>
+        </w:rPr>
+      </w:pPr>
+      <w:r>
+        <w:rPr>
+          <w:rFonts w:ascii="Arial" w:hAnsi="Arial" w:cs="Arial"/>
+          <w:b/>
+          <w:bCs/>
+          <w:sz w:val="30"/>
+          <w:szCs w:val="30"/>
+        </w:rPr>
+        <w:t>Mecânica da reunião</w:t>
+      </w:r>
+    </w:p>
+    <w:p>
+      <w:pPr>
+        <w:rPr>
+          <w:rFonts w:ascii="Arial" w:hAnsi="Arial" w:cs="Arial"/>
+        </w:rPr>
+      </w:pPr>
+      <w:r>
+        <w:rPr>
+          <w:rFonts w:ascii="Arial" w:hAnsi="Arial" w:cs="Arial"/>
+        </w:rPr>
+        <w:t>Existe uma certa divergência dentro da comunidade ágil sobre como essa reunião deve acontecer, mas isso é menos importante já que o Scrum é um framework, isto é, foca em o que fazer em vez de como fazê-lo. A forma mostrada aqui é uma das várias utilizadas mundialmente.</w:t>
+      </w:r>
+    </w:p>
+    <w:p>
+      <w:pPr>
+        <w:rPr>
+          <w:rFonts w:ascii="Arial" w:hAnsi="Arial" w:cs="Arial"/>
+        </w:rPr>
+      </w:pPr>
+      <w:r>
+        <w:rPr>
+          <w:rFonts w:ascii="Arial" w:hAnsi="Arial" w:cs="Arial"/>
+        </w:rPr>
+        <w:t>A reunião começa com o P.O. explicando o item de maior prioridade da visão de negócios, isto é, da perspectiva do usuário/cliente da aplicação. Então, os desenvolvedores tiram dúvidas de entendimento com o P.O., quebram a funcionalidade em sub-itens técnicos e discutem em alto nível sobre as dificuldades de implementação desse item, apenas o bastante para conseguirem atribuir a ele uma estimativa de esforço.</w:t>
+      </w:r>
+    </w:p>
+    <w:p>
+      <w:pPr>
+        <w:rPr>
+          <w:rFonts w:ascii="Arial" w:hAnsi="Arial" w:cs="Arial"/>
+        </w:rPr>
+      </w:pPr>
+      <w:r>
+        <w:rPr>
+          <w:rFonts w:ascii="Arial" w:hAnsi="Arial" w:cs="Arial"/>
+        </w:rPr>
+        <w:t>Esse processo se repete com o próximo item mais prioritário ainda não estimado, o próximo, o próximo, etc... mas só até passar um pouco do que o time historicamente consegue fazer em uma Sprint!</w:t>
+      </w:r>
+    </w:p>
+    <w:p>
+      <w:pPr>
+        <w:rPr>
+          <w:rFonts w:ascii="Arial" w:hAnsi="Arial" w:cs="Arial"/>
+        </w:rPr>
+      </w:pPr>
+      <w:r>
+        <w:rPr>
+          <w:rFonts w:ascii="Arial" w:hAnsi="Arial" w:cs="Arial"/>
+        </w:rPr>
+        <w:t>Então, os desenvolvedores e o P.O. negociam quais desses itens mais prioritários realmente serão feitos na próxima Sprint e, assim, definem o Sprint Backlog: a lista priorizada das histórias (itens de negócio) e tarefas (sub-itens técnicos) que o time planeja fazer nessa Sprint.</w:t>
+      </w:r>
+    </w:p>
+    <w:p>
+      <w:pPr>
+        <w:rPr>
+          <w:rFonts w:ascii="Arial" w:hAnsi="Arial" w:cs="Arial"/>
+        </w:rPr>
+      </w:pPr>
+      <w:r>
+        <w:rPr>
+          <w:rFonts w:ascii="Arial" w:hAnsi="Arial" w:cs="Arial"/>
+        </w:rPr>
+        <w:t>Uma vez que o Sprint Backlog foi decidido, o time olha para as histórias selecionadas e cria uma meta: uma frase que exprime o maior valor que esse Sprint vai trazer para o usuário! Vale qualquer frase que mostre para os desenvolvedores o que está em jogo e como um Sprint bem sucedido vai impactar positivamente na vida dos usuários da aplicação.</w:t>
+      </w:r>
+    </w:p>
+    <w:p>
+      <w:pPr>
+        <w:rPr>
+          <w:rFonts w:ascii="Arial" w:hAnsi="Arial" w:cs="Arial"/>
+        </w:rPr>
+      </w:pPr>
+      <w:r>
+        <w:rPr>
+          <w:rFonts w:ascii="Arial" w:hAnsi="Arial" w:cs="Arial"/>
+        </w:rPr>
+        <w:t xml:space="preserve">Resumindo, como o nome já indica, na Planning Meeting o time faz o planejamento do que será feito na iteração. Antes de começar a reunião, o PO traz o Product Backlog já priorizado e com histórias mais prioritárias já refinadas e, ao final do Planning, o time </w:t>
       </w:r>
       <w:r>
         <w:rPr>
           <w:rFonts w:ascii="Arial" w:hAnsi="Arial" w:cs="Arial"/>
         </w:rPr>
         <w:lastRenderedPageBreak/>
-        <w:t>nessa Sprint. O time todo (todos os desenvolvedores, Product Owner e Scrum Master) participa dessa reunião.</w:t>
-      </w:r>
-    </w:p>
-    <w:p>
-      <w:pPr>
-        <w:rPr>
-          <w:rFonts w:ascii="Arial" w:hAnsi="Arial" w:cs="Arial"/>
-        </w:rPr>
-      </w:pPr>
-      <w:r>
-        <w:rPr>
-          <w:rFonts w:ascii="Arial" w:hAnsi="Arial" w:cs="Arial"/>
-        </w:rPr>
-        <w:t>O timebox dessa reunião é de 5% do tempo total da Sprint, isto é, temos 4 horas para planejar o que será feito em uma Sprint de duas semanas. E, como qualquer outro timebox, ele deve ser estritamente respeitado.</w:t>
-      </w:r>
-    </w:p>
-    <w:p>
-      <w:pPr>
-        <w:rPr>
-          <w:rFonts w:ascii="Arial" w:hAnsi="Arial" w:cs="Arial"/>
-        </w:rPr>
-      </w:pPr>
-      <w:r>
-        <w:rPr>
-          <w:rFonts w:ascii="Arial" w:hAnsi="Arial" w:cs="Arial"/>
-        </w:rPr>
-        <w:t>Em preparação para essa reunião, o P.O. já deve ter olhado as histórias mais prioritárias do projeto, confirmando o entendimento delas com o cliente, melhorando sua clareza, quebrando grandes funcionalidades em partes menores que já agreguem valor para o cliente, etc. Esse processo é conhecido como grooming, ou refinamento, do topo do Product Backlog.</w:t>
-      </w:r>
-    </w:p>
-    <w:p>
-      <w:pPr>
-        <w:rPr>
-          <w:rFonts w:ascii="Arial" w:hAnsi="Arial" w:cs="Arial"/>
-        </w:rPr>
-      </w:pPr>
-      <w:r>
-        <w:rPr>
-          <w:rFonts w:ascii="Arial" w:hAnsi="Arial" w:cs="Arial"/>
-        </w:rPr>
-        <w:t>É importante que o P.O. já tenha feito esse processo antes do Planning começar, para que o timebox seja suficiente para essa reunião!</w:t>
-      </w:r>
-    </w:p>
-    <w:p>
-      <w:pPr>
-        <w:rPr>
-          <w:rFonts w:ascii="Arial" w:hAnsi="Arial" w:cs="Arial"/>
-        </w:rPr>
-      </w:pPr>
-    </w:p>
-    <w:p>
-      <w:pPr>
-        <w:rPr>
-          <w:rFonts w:ascii="Arial" w:hAnsi="Arial" w:cs="Arial"/>
-          <w:b/>
-          <w:bCs/>
-          <w:sz w:val="30"/>
-          <w:szCs w:val="30"/>
-        </w:rPr>
-      </w:pPr>
-      <w:r>
-        <w:rPr>
-          <w:rFonts w:ascii="Arial" w:hAnsi="Arial" w:cs="Arial"/>
-          <w:b/>
-          <w:bCs/>
-          <w:sz w:val="30"/>
-          <w:szCs w:val="30"/>
-        </w:rPr>
-        <w:t>Mecânica da reunião</w:t>
-      </w:r>
-    </w:p>
-    <w:p>
-      <w:pPr>
-        <w:rPr>
-          <w:rFonts w:ascii="Arial" w:hAnsi="Arial" w:cs="Arial"/>
-        </w:rPr>
-      </w:pPr>
-      <w:r>
-        <w:rPr>
-          <w:rFonts w:ascii="Arial" w:hAnsi="Arial" w:cs="Arial"/>
-        </w:rPr>
-        <w:t>Existe uma certa divergência dentro da comunidade ágil sobre como essa reunião deve acontecer, mas isso é menos importante já que o Scrum é um framework, isto é, foca em o que fazer em vez de como fazê-lo. A forma mostrada aqui é uma das várias utilizadas mundialmente.</w:t>
-      </w:r>
-    </w:p>
-    <w:p>
-      <w:pPr>
-        <w:rPr>
-          <w:rFonts w:ascii="Arial" w:hAnsi="Arial" w:cs="Arial"/>
-        </w:rPr>
-      </w:pPr>
-      <w:r>
-        <w:rPr>
-          <w:rFonts w:ascii="Arial" w:hAnsi="Arial" w:cs="Arial"/>
-        </w:rPr>
-        <w:t xml:space="preserve">A reunião começa com o P.O. explicando o item de maior prioridade da visão de negócios, isto é, da perspectiva do usuário/cliente da aplicação. Então, os desenvolvedores tiram dúvidas de entendimento com o P.O., quebram a funcionalidade em </w:t>
+        <w:t>tem em mãos a lista de histórias a serem feitas, as tarefas para cada uma delas e uma meta motivante.</w:t>
+      </w:r>
+    </w:p>
+    <w:p>
+      <w:pPr>
+        <w:rPr>
+          <w:rFonts w:ascii="Arial" w:hAnsi="Arial" w:cs="Arial"/>
+        </w:rPr>
+      </w:pPr>
+    </w:p>
+    <w:p>
+      <w:pPr>
+        <w:rPr>
+          <w:rFonts w:ascii="Arial" w:hAnsi="Arial" w:cs="Arial"/>
+          <w:b/>
+          <w:bCs/>
+          <w:sz w:val="30"/>
+          <w:szCs w:val="30"/>
+        </w:rPr>
+      </w:pPr>
+      <w:r>
+        <w:rPr>
+          <w:rFonts w:ascii="Arial" w:hAnsi="Arial" w:cs="Arial"/>
+          <w:b/>
+          <w:bCs/>
+          <w:sz w:val="30"/>
+          <w:szCs w:val="30"/>
+        </w:rPr>
+        <w:t>Product Backlog, Sprint Backlog e suas partes</w:t>
+      </w:r>
+    </w:p>
+    <w:p>
+      <w:pPr>
+        <w:rPr>
+          <w:rFonts w:ascii="Arial" w:hAnsi="Arial" w:cs="Arial"/>
+        </w:rPr>
+      </w:pPr>
+    </w:p>
+    <w:p>
+      <w:pPr>
+        <w:rPr>
+          <w:rFonts w:ascii="Arial" w:hAnsi="Arial" w:cs="Arial"/>
+          <w:b/>
+          <w:bCs/>
+          <w:sz w:val="30"/>
+          <w:szCs w:val="30"/>
+        </w:rPr>
+      </w:pPr>
+      <w:r>
+        <w:rPr>
+          <w:rFonts w:ascii="Arial" w:hAnsi="Arial" w:cs="Arial"/>
+          <w:b/>
+          <w:bCs/>
+          <w:sz w:val="30"/>
+          <w:szCs w:val="30"/>
+        </w:rPr>
+        <w:t>Histórias</w:t>
+      </w:r>
+    </w:p>
+    <w:p>
+      <w:pPr>
+        <w:rPr>
+          <w:rFonts w:ascii="Arial" w:hAnsi="Arial" w:cs="Arial"/>
+        </w:rPr>
+      </w:pPr>
+      <w:r>
+        <w:rPr>
+          <w:rFonts w:ascii="Arial" w:hAnsi="Arial" w:cs="Arial"/>
+        </w:rPr>
+        <w:t>Falta abordarmos que itens fazem parte das listas Product Backlog e Sprint Backlog!</w:t>
+      </w:r>
+    </w:p>
+    <w:p>
+      <w:pPr>
+        <w:rPr>
+          <w:rFonts w:ascii="Arial" w:hAnsi="Arial" w:cs="Arial"/>
+        </w:rPr>
+      </w:pPr>
+      <w:r>
+        <w:rPr>
+          <w:rFonts w:ascii="Arial" w:hAnsi="Arial" w:cs="Arial"/>
+        </w:rPr>
+        <w:t>Estes itens podem ter qualquer formato, desde que sejam da esfera dos negócios. Todos os itens que o P.O. leva para o Planning contém a visão de negócios, isto é, a visão do usuário.</w:t>
+      </w:r>
+    </w:p>
+    <w:p>
+      <w:pPr>
+        <w:rPr>
+          <w:rFonts w:ascii="Arial" w:hAnsi="Arial" w:cs="Arial"/>
+        </w:rPr>
+      </w:pPr>
+      <w:r>
+        <w:rPr>
+          <w:rFonts w:ascii="Arial" w:hAnsi="Arial" w:cs="Arial"/>
+        </w:rPr>
+        <w:t>Cada item do Backlog deve ser algo que agregue valor ao usuário, seja lá em que formato. A sugestão que damos é aplicar a story (história em inglês).</w:t>
+      </w:r>
+    </w:p>
+    <w:p>
+      <w:pPr>
+        <w:rPr>
+          <w:rFonts w:ascii="Arial" w:hAnsi="Arial" w:cs="Arial"/>
+        </w:rPr>
+      </w:pPr>
+      <w:r>
+        <w:rPr>
+          <w:rFonts w:ascii="Arial" w:hAnsi="Arial" w:cs="Arial"/>
+        </w:rPr>
+        <w:t>Qual é a diferença entre história e caso de uso? A história é um item que agrega valor ao usuário, escrita de forma bem diferente ao caso de uso, deve ter um título, um porquê e para quem esse item é importante.</w:t>
+      </w:r>
+    </w:p>
+    <w:p>
+      <w:pPr>
+        <w:rPr>
+          <w:rFonts w:ascii="Arial" w:hAnsi="Arial" w:cs="Arial"/>
+        </w:rPr>
+      </w:pPr>
+      <w:r>
+        <w:rPr>
+          <w:rFonts w:ascii="Arial" w:hAnsi="Arial" w:cs="Arial"/>
+        </w:rPr>
+        <w:t>O template da história pode ser feito com um cartão de papel. A história serve para convidar o desenvolvedor a tirar dúvidas sobre os detalhes de uma tarefa. A ideia da história é que ela seja legível e fluente, como uma historinha, mesmo.</w:t>
+      </w:r>
+    </w:p>
+    <w:p>
+      <w:pPr>
+        <w:rPr>
+          <w:rFonts w:ascii="Arial" w:hAnsi="Arial" w:cs="Arial"/>
+        </w:rPr>
+      </w:pPr>
+      <w:r>
+        <w:rPr>
+          <w:noProof/>
+        </w:rPr>
+        <w:drawing>
+          <wp:anchor distT="0" distB="0" distL="114300" distR="114300" simplePos="0" relativeHeight="251660288" behindDoc="0" locked="0" layoutInCell="1" allowOverlap="1" wp14:anchorId="1340E150" wp14:editId="1E95DD15">
+            <wp:simplePos x="0" y="0"/>
+            <wp:positionH relativeFrom="margin">
+              <wp:align>center</wp:align>
+            </wp:positionH>
+            <wp:positionV relativeFrom="paragraph">
+              <wp:posOffset>644322</wp:posOffset>
+            </wp:positionV>
+            <wp:extent cx="2358390" cy="2178685"/>
+            <wp:effectExtent l="0" t="0" r="3810" b="0"/>
+            <wp:wrapTopAndBottom/>
+            <wp:docPr id="4" name="Imagem 4" descr="mostrando o template da história"/>
+            <wp:cNvGraphicFramePr>
+              <a:graphicFrameLocks xmlns:a="http://schemas.openxmlformats.org/drawingml/2006/main" noChangeAspect="1"/>
+            </wp:cNvGraphicFramePr>
+            <a:graphic xmlns:a="http://schemas.openxmlformats.org/drawingml/2006/main">
+              <a:graphicData uri="http://schemas.openxmlformats.org/drawingml/2006/picture">
+                <pic:pic xmlns:pic="http://schemas.openxmlformats.org/drawingml/2006/picture">
+                  <pic:nvPicPr>
+                    <pic:cNvPr id="0" name="Picture 1" descr="mostrando o template da história"/>
+                    <pic:cNvPicPr>
+                      <a:picLocks noChangeAspect="1" noChangeArrowheads="1"/>
+                    </pic:cNvPicPr>
+                  </pic:nvPicPr>
+                  <pic:blipFill>
+                    <a:blip r:embed="rId7">
+                      <a:extLst>
+                        <a:ext uri="{28A0092B-C50C-407E-A947-70E740481C1C}">
+                          <a14:useLocalDpi xmlns:a14="http://schemas.microsoft.com/office/drawing/2010/main" val="0"/>
+                        </a:ext>
+                      </a:extLst>
+                    </a:blip>
+                    <a:srcRect/>
+                    <a:stretch>
+                      <a:fillRect/>
+                    </a:stretch>
+                  </pic:blipFill>
+                  <pic:spPr bwMode="auto">
+                    <a:xfrm>
+                      <a:off x="0" y="0"/>
+                      <a:ext cx="2358390" cy="2178685"/>
+                    </a:xfrm>
+                    <a:prstGeom prst="rect">
+                      <a:avLst/>
+                    </a:prstGeom>
+                    <a:noFill/>
+                    <a:ln>
+                      <a:noFill/>
+                    </a:ln>
+                  </pic:spPr>
+                </pic:pic>
+              </a:graphicData>
+            </a:graphic>
+            <wp14:sizeRelH relativeFrom="page">
+              <wp14:pctWidth>0</wp14:pctWidth>
+            </wp14:sizeRelH>
+            <wp14:sizeRelV relativeFrom="page">
+              <wp14:pctHeight>0</wp14:pctHeight>
+            </wp14:sizeRelV>
+          </wp:anchor>
+        </w:drawing>
+      </w:r>
+      <w:r>
+        <w:rPr>
+          <w:rFonts w:ascii="Arial" w:hAnsi="Arial" w:cs="Arial"/>
+        </w:rPr>
+        <w:t>Um exemplo de história elaborada é a descrita abaixo. No caso, é para incentivar os funcionários a baterem uma meta. Como gerente de vendas, a Camila quer que toque uma música quando a meta for atingida:</w:t>
+      </w:r>
+      <w:r>
+        <w:rPr>
+          <w:rFonts w:ascii="Arial" w:hAnsi="Arial" w:cs="Arial"/>
+        </w:rPr>
+        <w:t xml:space="preserve"> </w:t>
+      </w:r>
+    </w:p>
+    <w:p>
+      <w:pPr>
+        <w:rPr>
+          <w:rFonts w:ascii="Arial" w:hAnsi="Arial" w:cs="Arial"/>
+        </w:rPr>
+      </w:pPr>
+    </w:p>
+    <w:p>
+      <w:pPr>
+        <w:rPr>
+          <w:rFonts w:ascii="Arial" w:hAnsi="Arial" w:cs="Arial"/>
+        </w:rPr>
+      </w:pPr>
+      <w:r>
+        <w:rPr>
+          <w:rFonts w:ascii="Arial" w:hAnsi="Arial" w:cs="Arial"/>
+        </w:rPr>
+        <w:t>Apesar de parecer pouco, isso realmente ajudou os funcionários a baterem a meta. Um possível título para essa história seria "Comemoração musical de meta". O título deve transmiti-la de maneira simples. Além disso, ela deve ser escrita de maneira simples e fluida.</w:t>
+      </w:r>
+    </w:p>
+    <w:p>
+      <w:pPr>
+        <w:rPr>
+          <w:rFonts w:ascii="Arial" w:hAnsi="Arial" w:cs="Arial"/>
+        </w:rPr>
+      </w:pPr>
+      <w:r>
+        <w:rPr>
+          <w:rFonts w:ascii="Arial" w:hAnsi="Arial" w:cs="Arial"/>
+        </w:rPr>
+        <w:t xml:space="preserve">Uma história faz parte do Product Backlog, e é apresentada no planning, no planejamento. Mas no momento de desenvolvê-la, de colocar a mão no código e fazer ele acontecer, vamos paralelizar os </w:t>
+      </w:r>
+      <w:r>
+        <w:rPr>
+          <w:rFonts w:ascii="Arial" w:hAnsi="Arial" w:cs="Arial"/>
+        </w:rPr>
+        <w:t>subitens</w:t>
+      </w:r>
+      <w:r>
+        <w:rPr>
+          <w:rFonts w:ascii="Arial" w:hAnsi="Arial" w:cs="Arial"/>
+        </w:rPr>
+        <w:t xml:space="preserve"> da história, chamados de tarefa, task, para terminá-las o mais rápido possível.</w:t>
+      </w:r>
+    </w:p>
+    <w:p>
+      <w:pPr>
+        <w:rPr>
+          <w:rFonts w:ascii="Arial" w:hAnsi="Arial" w:cs="Arial"/>
+        </w:rPr>
+      </w:pPr>
+      <w:r>
+        <w:rPr>
+          <w:rFonts w:ascii="Arial" w:hAnsi="Arial" w:cs="Arial"/>
+        </w:rPr>
+        <w:lastRenderedPageBreak/>
+        <w:t>Levando em consideração o exemplo anterior, dividiremos as seguintes tarefas:</w:t>
+      </w:r>
+    </w:p>
+    <w:p>
+      <w:pPr>
+        <w:rPr>
+          <w:rFonts w:ascii="Arial" w:hAnsi="Arial" w:cs="Arial"/>
+        </w:rPr>
+      </w:pPr>
+      <w:r>
+        <w:rPr>
+          <w:rFonts w:ascii="Arial" w:hAnsi="Arial" w:cs="Arial"/>
+        </w:rPr>
+        <w:t>Seleção de músicas (pode ser feito por qualquer pessoa);</w:t>
+      </w:r>
+    </w:p>
+    <w:p>
+      <w:pPr>
+        <w:rPr>
+          <w:rFonts w:ascii="Arial" w:hAnsi="Arial" w:cs="Arial"/>
+          <w:b/>
+          <w:bCs/>
+          <w:sz w:val="30"/>
+          <w:szCs w:val="30"/>
+        </w:rPr>
+      </w:pPr>
+    </w:p>
+    <w:p>
+      <w:pPr>
+        <w:rPr>
+          <w:rFonts w:ascii="Arial" w:hAnsi="Arial" w:cs="Arial"/>
+          <w:b/>
+          <w:bCs/>
+          <w:sz w:val="30"/>
+          <w:szCs w:val="30"/>
+        </w:rPr>
+      </w:pPr>
+      <w:r>
+        <w:rPr>
+          <w:rFonts w:ascii="Arial" w:hAnsi="Arial" w:cs="Arial"/>
+          <w:b/>
+          <w:bCs/>
+          <w:sz w:val="30"/>
+          <w:szCs w:val="30"/>
+        </w:rPr>
+        <w:t>Product Backlog e Sprint Backlog</w:t>
+      </w:r>
+    </w:p>
+    <w:p>
+      <w:pPr>
+        <w:rPr>
+          <w:rFonts w:ascii="Arial" w:hAnsi="Arial" w:cs="Arial"/>
+        </w:rPr>
+      </w:pPr>
+      <w:r>
+        <w:rPr>
+          <w:rFonts w:ascii="Arial" w:hAnsi="Arial" w:cs="Arial"/>
+        </w:rPr>
+        <w:t>Sabendo o que são história e tarefa, passaremos para as listas priorizadas e ordenadas dos itens. Elas auxiliam na organização e fazem o P.O. manter tudo em ordem, facilitando também a visualização da importância relativa de cada item.</w:t>
+      </w:r>
+    </w:p>
+    <w:p>
+      <w:pPr>
+        <w:rPr>
+          <w:rFonts w:ascii="Arial" w:hAnsi="Arial" w:cs="Arial"/>
+        </w:rPr>
+      </w:pPr>
+      <w:r>
+        <w:rPr>
+          <w:rFonts w:ascii="Arial" w:hAnsi="Arial" w:cs="Arial"/>
+        </w:rPr>
+        <w:t>O artefato padrão no Scrum é o Product Backlog, uma lista ordenada, que prioriza todos os itens de negócio e histórias até o final do projeto.</w:t>
+      </w:r>
+    </w:p>
+    <w:p>
+      <w:pPr>
+        <w:rPr>
+          <w:rFonts w:ascii="Arial" w:hAnsi="Arial" w:cs="Arial"/>
+        </w:rPr>
+      </w:pPr>
+      <w:r>
+        <w:rPr>
+          <w:rFonts w:ascii="Arial" w:hAnsi="Arial" w:cs="Arial"/>
+        </w:rPr>
+        <w:t>Quem cuida dessa lista é quem tem o domínio sobre o que entra e sai, e essa pessoa, o Product Owner, também estabelece prioridades nessa lista. O P.O. é o dono - owner - e manda nela, mas o cliente, os desenvolvedores e o Scrum Master podem influenciar o P.O. através de sugestões de re-priorização, colocando um item a mais ou tirando outro... Todo mundo pode dar sua opinião! Mas quem decide é o Product Owner.</w:t>
+      </w:r>
+    </w:p>
+    <w:p>
+      <w:pPr>
+        <w:rPr>
+          <w:rFonts w:ascii="Arial" w:hAnsi="Arial" w:cs="Arial"/>
+        </w:rPr>
+      </w:pPr>
+      <w:r>
+        <w:rPr>
+          <w:rFonts w:ascii="Arial" w:hAnsi="Arial" w:cs="Arial"/>
+        </w:rPr>
+        <w:t>Resumindo, a lista é do P.O., e nela constam os itens que devem ser desenvolvidos no projeto como um todo. Os itens mais prioritários são aqueles que estão no topo da lista e provavelmente já pensamos melhor a respeito deles quebrando-os em funcionalidades menores. Fica até mais fácil estimá-los e levá-los para o planning.</w:t>
+      </w:r>
+    </w:p>
+    <w:p>
+      <w:pPr>
+        <w:rPr>
+          <w:rFonts w:ascii="Arial" w:hAnsi="Arial" w:cs="Arial"/>
+        </w:rPr>
+      </w:pPr>
+      <w:r>
+        <w:rPr>
+          <w:rFonts w:ascii="Arial" w:hAnsi="Arial" w:cs="Arial"/>
+        </w:rPr>
+        <w:t>O processo de quebrar histórias muito grandes em menores de maneira que cada uma siga agregando valor ao usuário final, é um processo que chamamos de refinamento - o grooming - do Product Backlog.</w:t>
+      </w:r>
+    </w:p>
+    <w:p>
+      <w:pPr>
+        <w:rPr>
+          <w:rFonts w:ascii="Arial" w:hAnsi="Arial" w:cs="Arial"/>
+        </w:rPr>
+      </w:pPr>
+      <w:r>
+        <w:rPr>
+          <w:rFonts w:ascii="Arial" w:hAnsi="Arial" w:cs="Arial"/>
+        </w:rPr>
+        <w:t>Os itens menos prioritários, mais abaixo na lista de prioridade, não precisam ser todos refinados. É até bom que eles não estejam, pois não sabemos se serão úteis para o projeto futuramente. Pode ser que apareça algo mais urgente ou que agregue maior valor ao projeto, e neste caso o P.O. pode desconsiderar um item no qual já investimos certa quantidade de trabalho de refinamento.</w:t>
+      </w:r>
+    </w:p>
+    <w:p>
+      <w:pPr>
+        <w:rPr>
+          <w:rFonts w:ascii="Arial" w:hAnsi="Arial" w:cs="Arial"/>
+        </w:rPr>
+      </w:pPr>
+      <w:r>
+        <w:rPr>
+          <w:rFonts w:ascii="Arial" w:hAnsi="Arial" w:cs="Arial"/>
+        </w:rPr>
+        <w:t>Se algo perde importância no Backlog o item acaba ficando para baixo na lista de prioridade, e isso vai sendo deixado de lado até que o projeto acabe. Se ainda for interessante realizar itens e tarefas que ficaram para fora do prazo estimado, pode ser feito um adendo de contrato, prosseguindo-se a execução desses itens caso agregarem valor suficiente.</w:t>
+      </w:r>
+    </w:p>
+    <w:p>
+      <w:pPr>
+        <w:rPr>
+          <w:rFonts w:ascii="Arial" w:hAnsi="Arial" w:cs="Arial"/>
+        </w:rPr>
+      </w:pPr>
+      <w:r>
+        <w:rPr>
+          <w:rFonts w:ascii="Arial" w:hAnsi="Arial" w:cs="Arial"/>
+        </w:rPr>
+        <w:t>Ao chegar no planning, o P.O. traz o topo do Product Backlog, e isso é discutido com o time e quebrado em histórias e tarefas, fazendo com que seja mais simples estimá-las. Ao quebrarmos as tarefas em histórias, fica ainda mais simples de compreendermos suas complexidades.</w:t>
+      </w:r>
+    </w:p>
+    <w:p>
+      <w:pPr>
+        <w:rPr>
+          <w:rFonts w:ascii="Arial" w:hAnsi="Arial" w:cs="Arial"/>
+        </w:rPr>
+      </w:pPr>
+      <w:r>
+        <w:rPr>
+          <w:rFonts w:ascii="Arial" w:hAnsi="Arial" w:cs="Arial"/>
+        </w:rPr>
+        <w:t>É bastante natural que no Sprint Backlog não existam só histórias, mas também tarefas. Isso inclusive é esperado. No "Scrum Guide", comenta-se que cerca de 70% das tarefas vão surgir do planning.</w:t>
+      </w:r>
+    </w:p>
+    <w:p>
+      <w:pPr>
+        <w:rPr>
+          <w:rFonts w:ascii="Arial" w:hAnsi="Arial" w:cs="Arial"/>
+        </w:rPr>
+      </w:pPr>
+      <w:r>
+        <w:rPr>
+          <w:rFonts w:ascii="Arial" w:hAnsi="Arial" w:cs="Arial"/>
+        </w:rPr>
+        <w:t>O Sprint Backlog, diferentemente, é do time como um todo, e a regra é que a equipe pode renegociar prioridades (lembrando que o time é composto de desenvolvedores, P.O. e Scrum Master). Assim, é possível mudar o escopo de maneira a agregar valor - essa é uma decisão interna do time.</w:t>
+      </w:r>
+    </w:p>
+    <w:p>
+      <w:pPr>
+        <w:rPr>
+          <w:rFonts w:ascii="Arial" w:hAnsi="Arial" w:cs="Arial"/>
+        </w:rPr>
+      </w:pPr>
+      <w:r>
+        <w:rPr>
+          <w:rFonts w:ascii="Arial" w:hAnsi="Arial" w:cs="Arial"/>
+        </w:rPr>
+        <w:lastRenderedPageBreak/>
+        <w:t>O Sprint Backlog possui a regra de que o cliente não pode dar sua opinião. Se algo entrou para ser feito nessa Sprint, então é porque são itens de maior prioridade. Se o cliente pensa em mexer nisso é porque o P.O. não conversou direito com ele, ou as prioridades não estão bem estabelecidas, e ele muda de opinião o tempo inteiro.</w:t>
+      </w:r>
+    </w:p>
+    <w:p>
+      <w:pPr>
+        <w:rPr>
+          <w:rFonts w:ascii="Arial" w:hAnsi="Arial" w:cs="Arial"/>
+        </w:rPr>
+      </w:pPr>
+      <w:r>
+        <w:rPr>
+          <w:rFonts w:ascii="Arial" w:hAnsi="Arial" w:cs="Arial"/>
+        </w:rPr>
+        <w:t xml:space="preserve">A única razão pela qual se faz um cancelamento de Sprint no Scrum é quando o Sprint Backlog se altera tanto a ponto </w:t>
+      </w:r>
+      <w:r>
+        <w:rPr>
+          <w:rFonts w:ascii="Arial" w:hAnsi="Arial" w:cs="Arial"/>
+        </w:rPr>
+        <w:t>de a</w:t>
+      </w:r>
+      <w:r>
+        <w:rPr>
+          <w:rFonts w:ascii="Arial" w:hAnsi="Arial" w:cs="Arial"/>
+        </w:rPr>
+        <w:t xml:space="preserve"> meta não fazer mais sentido. Os cancelamentos também podem ocorrer no caso de problema de comunicação grave, um cliente muito indeciso ou eventualmente outro tipo de razão externa, como uma justificativa legal. No entanto tais situações não são comuns ou não devem ser recorrentes.</w:t>
+      </w:r>
+    </w:p>
+    <w:p>
+      <w:pPr>
+        <w:rPr>
+          <w:rFonts w:ascii="Arial" w:hAnsi="Arial" w:cs="Arial"/>
+        </w:rPr>
+      </w:pPr>
+    </w:p>
+    <w:p>
+      <w:pPr>
+        <w:rPr>
+          <w:rFonts w:ascii="Arial" w:hAnsi="Arial" w:cs="Arial"/>
+        </w:rPr>
+      </w:pPr>
+      <w:r>
+        <w:rPr>
+          <w:rFonts w:ascii="Arial" w:hAnsi="Arial" w:cs="Arial"/>
+        </w:rPr>
+        <w:t>Retomando:</w:t>
+      </w:r>
+    </w:p>
+    <w:p>
+      <w:pPr>
+        <w:rPr>
+          <w:rFonts w:ascii="Arial" w:hAnsi="Arial" w:cs="Arial"/>
+        </w:rPr>
+      </w:pPr>
+      <w:r>
+        <w:rPr>
+          <w:rFonts w:ascii="Arial" w:hAnsi="Arial" w:cs="Arial"/>
+        </w:rPr>
+        <w:t>O Product Backlog é a lista priorizada das histórias que agregam valor para o cliente. São histórias que envolvem o projeto inteiro. Somente o P.O. mexe nele, mas todo o time pode palpitar;</w:t>
+      </w:r>
+    </w:p>
+    <w:p>
+      <w:pPr>
+        <w:rPr>
+          <w:rFonts w:ascii="Arial" w:hAnsi="Arial" w:cs="Arial"/>
+        </w:rPr>
+      </w:pPr>
+      <w:r>
+        <w:rPr>
+          <w:rFonts w:ascii="Arial" w:hAnsi="Arial" w:cs="Arial"/>
+        </w:rPr>
+        <w:t>O Sprint Backlog engloba histórias e tarefas que estão no topo das prioridades. Conforme os itens entram nele, já quebramos as histórias em tarefas. No Sprint Backlog o time altera essas tarefas sem que o cliente palpite sobre elas.</w:t>
+      </w:r>
+    </w:p>
+    <w:p>
+      <w:pPr>
+        <w:rPr>
+          <w:rFonts w:ascii="Arial" w:hAnsi="Arial" w:cs="Arial"/>
+          <w:b/>
+          <w:bCs/>
+          <w:sz w:val="30"/>
+          <w:szCs w:val="30"/>
+        </w:rPr>
+      </w:pPr>
+    </w:p>
+    <w:p>
+      <w:pPr>
+        <w:rPr>
+          <w:rFonts w:ascii="Arial" w:hAnsi="Arial" w:cs="Arial"/>
+          <w:b/>
+          <w:bCs/>
+          <w:sz w:val="30"/>
+          <w:szCs w:val="30"/>
+        </w:rPr>
+      </w:pPr>
+      <w:r>
+        <w:rPr>
+          <w:rFonts w:ascii="Arial" w:hAnsi="Arial" w:cs="Arial"/>
+          <w:b/>
+          <w:bCs/>
+          <w:sz w:val="30"/>
+          <w:szCs w:val="30"/>
+        </w:rPr>
+        <w:t>Product Backlog, Sprint Backlog e suas partes</w:t>
+      </w:r>
+    </w:p>
+    <w:p>
+      <w:pPr>
+        <w:rPr>
+          <w:rFonts w:ascii="Arial" w:hAnsi="Arial" w:cs="Arial"/>
+        </w:rPr>
+      </w:pPr>
+      <w:r>
+        <w:rPr>
+          <w:rFonts w:ascii="Arial" w:hAnsi="Arial" w:cs="Arial"/>
+        </w:rPr>
+        <w:t>No capítulo passado comentamos que o P.O. deve chegar à reunião de Planning com o topo do Product Backlog devidamente atualizado, isto é, com os itens mais relevantes para o negócio, já granulares o bastante para caber no Sprint. Falamos também que sairemos de cada Planning Meeting com um Sprint Backlog. Faltou, no entanto, estudarmos mais a fundo o que é o Product e os Sprint Backlogs e quais regras do Scrum se aplicam a eles.</w:t>
+      </w:r>
+    </w:p>
+    <w:p>
+      <w:pPr>
+        <w:rPr>
+          <w:rFonts w:ascii="Arial" w:hAnsi="Arial" w:cs="Arial"/>
+        </w:rPr>
+      </w:pPr>
+    </w:p>
+    <w:p>
+      <w:pPr>
+        <w:rPr>
+          <w:rFonts w:ascii="Arial" w:hAnsi="Arial" w:cs="Arial"/>
+          <w:b/>
+          <w:bCs/>
+          <w:sz w:val="30"/>
+          <w:szCs w:val="30"/>
+        </w:rPr>
+      </w:pPr>
+      <w:r>
+        <w:rPr>
+          <w:rFonts w:ascii="Arial" w:hAnsi="Arial" w:cs="Arial"/>
+          <w:b/>
+          <w:bCs/>
+          <w:sz w:val="30"/>
+          <w:szCs w:val="30"/>
+        </w:rPr>
+        <w:t>Product Backlog</w:t>
+      </w:r>
+    </w:p>
+    <w:p>
+      <w:pPr>
+        <w:rPr>
+          <w:rFonts w:ascii="Arial" w:hAnsi="Arial" w:cs="Arial"/>
+        </w:rPr>
+      </w:pPr>
+      <w:r>
+        <w:rPr>
+          <w:rFonts w:ascii="Arial" w:hAnsi="Arial" w:cs="Arial"/>
+        </w:rPr>
+        <w:t>Assim que imaginamos um projeto, já temos uma lista de funcionalidades que gostaríamos de ter nele! Essa lista é frequentemente usada para decidir se o projeto realmente será desenvolvido e, quando vamos começar a transformar esses desejos em realidade é importante fazê-lo de forma consciente, para maximizar o valor produzido a cada interação.</w:t>
+      </w:r>
+    </w:p>
+    <w:p>
+      <w:pPr>
+        <w:rPr>
+          <w:rFonts w:ascii="Arial" w:hAnsi="Arial" w:cs="Arial"/>
+        </w:rPr>
+      </w:pPr>
+      <w:r>
+        <w:rPr>
+          <w:rFonts w:ascii="Arial" w:hAnsi="Arial" w:cs="Arial"/>
+        </w:rPr>
+        <w:t>O Product Backlog, a lista ordenada de itens a serem feitos no projeto, é o artefato que ajuda o P.O. a manter todos esses pedidos organizados. O P.O. é responsável por mantê-lo atualizado e priorizado de modo a agregarmos o máximo de valor possível para o cliente a cada iteração.</w:t>
+      </w:r>
+    </w:p>
+    <w:p>
+      <w:pPr>
+        <w:rPr>
+          <w:rFonts w:ascii="Arial" w:hAnsi="Arial" w:cs="Arial"/>
+          <w:u w:val="single"/>
+        </w:rPr>
+      </w:pPr>
+      <w:r>
+        <w:rPr>
+          <w:rFonts w:ascii="Arial" w:hAnsi="Arial" w:cs="Arial"/>
+        </w:rPr>
+        <w:t>Embora clientes, usuários e o próprio time tenham a liberdade de influenciar mudanças no Product Backlog, a única pessoa que de fato o altera é o Product Owner -- inclusive, o papel é chamado dessa forma porque o P.O. é dono do Product Backlog! Os itens do Product Backlog são sempre mutáveis: o P.O. pode adicionar itens, removê-los e repriorizá-los sempre que achar que consegue agregar mais valor ao projeto dessa forma.</w:t>
+      </w:r>
+    </w:p>
+    <w:p>
+      <w:pPr>
+        <w:rPr>
+          <w:rFonts w:ascii="Arial" w:hAnsi="Arial" w:cs="Arial"/>
+        </w:rPr>
+      </w:pPr>
+    </w:p>
+    <w:p>
+      <w:pPr>
+        <w:rPr>
+          <w:rFonts w:ascii="Arial" w:hAnsi="Arial" w:cs="Arial"/>
+        </w:rPr>
+      </w:pPr>
+      <w:r>
+        <w:rPr>
+          <w:rFonts w:ascii="Arial" w:hAnsi="Arial" w:cs="Arial"/>
+        </w:rPr>
+        <w:t>A proposta do Product Backlog é, também, que evitemos colocar trabalho em itens pouco importantes ou que sequer sabemos se serão feitos: os itens mais prioritários de um backlog têm que ter sua importância de negócio estudada e ser pequenos o bastante para que o time estime e os aloque em Sprints, mas os mais distantes e menos prioritários podem permanecer em blocos maiores e mais grosseiros, que serão refinados conforme sua prioridade cresce.</w:t>
+      </w:r>
+    </w:p>
+    <w:p>
+      <w:pPr>
+        <w:rPr>
+          <w:rFonts w:ascii="Arial" w:hAnsi="Arial" w:cs="Arial"/>
+        </w:rPr>
+      </w:pPr>
+    </w:p>
+    <w:p>
+      <w:pPr>
+        <w:rPr>
+          <w:rFonts w:ascii="Arial" w:hAnsi="Arial" w:cs="Arial"/>
+          <w:b/>
+          <w:bCs/>
+          <w:sz w:val="30"/>
+          <w:szCs w:val="30"/>
+        </w:rPr>
+      </w:pPr>
+      <w:r>
+        <w:rPr>
+          <w:rFonts w:ascii="Arial" w:hAnsi="Arial" w:cs="Arial"/>
+          <w:b/>
+          <w:bCs/>
+          <w:sz w:val="30"/>
+          <w:szCs w:val="30"/>
+        </w:rPr>
+        <w:t>Sprint Backlog</w:t>
+      </w:r>
+    </w:p>
+    <w:p>
+      <w:pPr>
+        <w:rPr>
+          <w:rFonts w:ascii="Arial" w:hAnsi="Arial" w:cs="Arial"/>
+        </w:rPr>
+      </w:pPr>
+      <w:r>
+        <w:rPr>
+          <w:rFonts w:ascii="Arial" w:hAnsi="Arial" w:cs="Arial"/>
+        </w:rPr>
+        <w:t>Uma vez que itens cheguem ao topo do Product Backlog, eles serão discutidos em uma Planning Meeting, quebrados em alguns sub-itens técnicos e, se escolhidos para serem executados, esses itens e sub-itens comporão o chamado Sprint Backlog: a lista ordenada de itens funcionais e seus sub-itens técnicos que serão feitos durante essa Sprint.</w:t>
+      </w:r>
+    </w:p>
+    <w:p>
+      <w:pPr>
+        <w:rPr>
+          <w:rFonts w:ascii="Arial" w:hAnsi="Arial" w:cs="Arial"/>
+        </w:rPr>
+      </w:pPr>
+      <w:r>
+        <w:rPr>
+          <w:rFonts w:ascii="Arial" w:hAnsi="Arial" w:cs="Arial"/>
+        </w:rPr>
+        <w:t>Diferente do Product Backlog, apenas o time pode influenciar e alterar o Sprint Backlog. Existe uma razão para isso: o Sprint Backlog é formado dos itens mais prioritários do Product Backlog e é uma indicação séria de problemas sistêmicos se os itens mais prioritários precisarem sofrer grandes modificações. Se os itens mais prioritários não fizerem sentido nas, digamos, 2 semanas de Sprint, isso indica que o P.O. não fez um bom trabalho de refinamento e de descobrir com usuários o que eles realmente precisam.</w:t>
+      </w:r>
+    </w:p>
+    <w:p>
+      <w:pPr>
+        <w:rPr>
+          <w:rFonts w:ascii="Arial" w:hAnsi="Arial" w:cs="Arial"/>
+          <w:b/>
+          <w:bCs/>
+        </w:rPr>
+      </w:pPr>
+    </w:p>
+    <w:p>
+      <w:pPr>
+        <w:rPr>
+          <w:rFonts w:ascii="Arial" w:hAnsi="Arial" w:cs="Arial"/>
+          <w:b/>
+          <w:bCs/>
+          <w:sz w:val="30"/>
+          <w:szCs w:val="30"/>
+        </w:rPr>
+      </w:pPr>
+      <w:r>
+        <w:rPr>
+          <w:rFonts w:ascii="Arial" w:hAnsi="Arial" w:cs="Arial"/>
+          <w:b/>
+          <w:bCs/>
+          <w:sz w:val="30"/>
+          <w:szCs w:val="30"/>
+        </w:rPr>
+        <w:t>Histórias e tarefas</w:t>
+      </w:r>
+    </w:p>
+    <w:p>
+      <w:pPr>
+        <w:rPr>
+          <w:rFonts w:ascii="Arial" w:hAnsi="Arial" w:cs="Arial"/>
+        </w:rPr>
+      </w:pPr>
+      <w:r>
+        <w:rPr>
+          <w:rFonts w:ascii="Arial" w:hAnsi="Arial" w:cs="Arial"/>
+        </w:rPr>
+        <w:t>Cada item que compõe um Product Backlog representa uma funcionalidade, algo que agrega valor para o usuário final -- note, portanto, que "documentação técnica" não é um item válido, já que o usuário não se beneficia disso.</w:t>
+      </w:r>
+    </w:p>
+    <w:p>
+      <w:pPr>
+        <w:rPr>
+          <w:rFonts w:ascii="Arial" w:hAnsi="Arial" w:cs="Arial"/>
+        </w:rPr>
+      </w:pPr>
+      <w:r>
+        <w:rPr>
+          <w:rFonts w:ascii="Arial" w:hAnsi="Arial" w:cs="Arial"/>
+        </w:rPr>
+        <w:t>Esses itens podem ter o formato que você quiser -- por exemplo, um conjuntinho de casos de uso do sistema pode ser um item válido. Há uma forte preferência entre agilistas, no entanto, de usar um formato especial para representar esses itens: uma história de usuário (user story).</w:t>
+      </w:r>
+    </w:p>
+    <w:p>
+      <w:pPr>
+        <w:rPr>
+          <w:rFonts w:ascii="Arial" w:hAnsi="Arial" w:cs="Arial"/>
+        </w:rPr>
+      </w:pPr>
+      <w:r>
+        <w:rPr>
+          <w:rFonts w:ascii="Arial" w:hAnsi="Arial" w:cs="Arial"/>
+        </w:rPr>
+        <w:t>Uma história é um formato criado em eXtreme Programming (XP) para representar um item que agrega valor a usuários e agrega, de uma forma bastante simples, três informações importantíssimas para a priorização e posterior desenvolvimento da funcionalidade: por que é importante, para quem é importante e, só então, o que a pessoa quer, em si. O modelo que costumamos preencher é o seguinte:</w:t>
+      </w:r>
+    </w:p>
+    <w:p>
+      <w:pPr>
+        <w:rPr>
+          <w:rFonts w:ascii="Arial" w:hAnsi="Arial" w:cs="Arial"/>
+          <w:b/>
+          <w:bCs/>
+        </w:rPr>
+      </w:pPr>
+      <w:r>
+        <w:rPr>
+          <w:rFonts w:ascii="Arial" w:hAnsi="Arial" w:cs="Arial"/>
+          <w:b/>
+          <w:bCs/>
+        </w:rPr>
+        <w:t>[TÍTULO]</w:t>
+      </w:r>
+    </w:p>
+    <w:p>
+      <w:pPr>
+        <w:rPr>
+          <w:rFonts w:ascii="Arial" w:hAnsi="Arial" w:cs="Arial"/>
+        </w:rPr>
+      </w:pPr>
+      <w:r>
+        <w:rPr>
+          <w:rFonts w:ascii="Arial" w:hAnsi="Arial" w:cs="Arial"/>
+        </w:rPr>
+        <w:t>**Para...** [por que o pedido é importante]</w:t>
+      </w:r>
+    </w:p>
+    <w:p>
+      <w:pPr>
+        <w:rPr>
+          <w:rFonts w:ascii="Arial" w:hAnsi="Arial" w:cs="Arial"/>
+        </w:rPr>
+      </w:pPr>
+      <w:r>
+        <w:rPr>
+          <w:rFonts w:ascii="Arial" w:hAnsi="Arial" w:cs="Arial"/>
+        </w:rPr>
+        <w:t>**No papel de...** [para quem é importante]</w:t>
+      </w:r>
+    </w:p>
+    <w:p>
+      <w:pPr>
+        <w:rPr>
+          <w:rFonts w:ascii="Arial" w:hAnsi="Arial" w:cs="Arial"/>
+        </w:rPr>
+      </w:pPr>
+      <w:r>
+        <w:rPr>
+          <w:rFonts w:ascii="Arial" w:hAnsi="Arial" w:cs="Arial"/>
+        </w:rPr>
+        <w:t>**Quero...** [o pedido em si]</w:t>
+      </w:r>
+    </w:p>
+    <w:p>
+      <w:pPr>
+        <w:rPr>
+          <w:rFonts w:ascii="Arial" w:hAnsi="Arial" w:cs="Arial"/>
+        </w:rPr>
+      </w:pPr>
+      <w:r>
+        <w:rPr>
+          <w:rFonts w:ascii="Arial" w:hAnsi="Arial" w:cs="Arial"/>
+        </w:rPr>
+        <w:t>Em um sistema de vagas online como o OndeTrabalhar.com, por exemplo, poderíamos ter a história:</w:t>
+      </w:r>
+    </w:p>
+    <w:p>
+      <w:pPr>
+        <w:rPr>
+          <w:rFonts w:ascii="Arial" w:hAnsi="Arial" w:cs="Arial"/>
+        </w:rPr>
+      </w:pPr>
+    </w:p>
+    <w:p>
+      <w:pPr>
+        <w:rPr>
+          <w:rFonts w:ascii="Arial" w:hAnsi="Arial" w:cs="Arial"/>
+          <w:b/>
+          <w:bCs/>
+        </w:rPr>
+      </w:pPr>
+      <w:r>
+        <w:rPr>
+          <w:rFonts w:ascii="Arial" w:hAnsi="Arial" w:cs="Arial"/>
+        </w:rPr>
+        <w:t xml:space="preserve"> </w:t>
+      </w:r>
+      <w:r>
+        <w:rPr>
+          <w:rFonts w:ascii="Arial" w:hAnsi="Arial" w:cs="Arial"/>
+          <w:b/>
+          <w:bCs/>
+        </w:rPr>
+        <w:t>VAGAS POR LOCALIDADE</w:t>
+      </w:r>
+    </w:p>
+    <w:p>
+      <w:pPr>
+        <w:rPr>
+          <w:rFonts w:ascii="Arial" w:hAnsi="Arial" w:cs="Arial"/>
+        </w:rPr>
+      </w:pPr>
+      <w:r>
+        <w:rPr>
+          <w:rFonts w:ascii="Arial" w:hAnsi="Arial" w:cs="Arial"/>
+        </w:rPr>
+        <w:t>**Para...** não perder tempo olhando cada vaga para descobrir se é na minha cidade</w:t>
+      </w:r>
+    </w:p>
+    <w:p>
+      <w:pPr>
+        <w:rPr>
+          <w:rFonts w:ascii="Arial" w:hAnsi="Arial" w:cs="Arial"/>
+        </w:rPr>
+      </w:pPr>
+      <w:r>
+        <w:rPr>
+          <w:rFonts w:ascii="Arial" w:hAnsi="Arial" w:cs="Arial"/>
+        </w:rPr>
+        <w:t>**No papel de...** pessoa procurando trabalho</w:t>
+      </w:r>
+    </w:p>
+    <w:p>
+      <w:pPr>
+        <w:rPr>
+          <w:rFonts w:ascii="Arial" w:hAnsi="Arial" w:cs="Arial"/>
+        </w:rPr>
+      </w:pPr>
+      <w:r>
+        <w:rPr>
+          <w:rFonts w:ascii="Arial" w:hAnsi="Arial" w:cs="Arial"/>
+        </w:rPr>
+        <w:t>**Quero...** ter a opção de filtrar as vagas de trabalho por cidade</w:t>
+      </w:r>
+    </w:p>
+    <w:p>
+      <w:pPr>
+        <w:rPr>
+          <w:rFonts w:ascii="Arial" w:hAnsi="Arial" w:cs="Arial"/>
+        </w:rPr>
+      </w:pPr>
+      <w:r>
+        <w:rPr>
+          <w:rFonts w:ascii="Arial" w:hAnsi="Arial" w:cs="Arial"/>
+        </w:rPr>
+        <w:t xml:space="preserve">Durante o Planning é comum verificarmos o entendimento da história quebrando-a em itens menores, técnicos, que não necessariamente agregam valor ao usuário individualmente. Esses </w:t>
+      </w:r>
+      <w:r>
+        <w:rPr>
+          <w:rFonts w:ascii="Arial" w:hAnsi="Arial" w:cs="Arial"/>
+        </w:rPr>
+        <w:t>subitens</w:t>
+      </w:r>
+      <w:r>
+        <w:rPr>
+          <w:rFonts w:ascii="Arial" w:hAnsi="Arial" w:cs="Arial"/>
+        </w:rPr>
+        <w:t xml:space="preserve"> técnicos de histórias são chamados tarefas. A história acima poderia ser quebrada nas seguintes tarefas:</w:t>
+      </w:r>
+    </w:p>
+    <w:p>
+      <w:pPr>
+        <w:rPr>
+          <w:rFonts w:ascii="Arial" w:hAnsi="Arial" w:cs="Arial"/>
+        </w:rPr>
+      </w:pPr>
+      <w:r>
+        <w:rPr>
+          <w:rFonts w:ascii="Arial" w:hAnsi="Arial" w:cs="Arial"/>
+        </w:rPr>
+        <w:t>Cadastro de cidades no banco de dados;</w:t>
+      </w:r>
+    </w:p>
+    <w:p>
+      <w:pPr>
+        <w:rPr>
+          <w:rFonts w:ascii="Arial" w:hAnsi="Arial" w:cs="Arial"/>
+        </w:rPr>
+      </w:pPr>
+      <w:r>
+        <w:rPr>
+          <w:rFonts w:ascii="Arial" w:hAnsi="Arial" w:cs="Arial"/>
+        </w:rPr>
+        <w:t>Mudança no formulário de postagem de vaga para limitar à lista de cidades;</w:t>
+      </w:r>
+    </w:p>
+    <w:p>
+      <w:pPr>
+        <w:rPr>
+          <w:rFonts w:ascii="Arial" w:hAnsi="Arial" w:cs="Arial"/>
+        </w:rPr>
+      </w:pPr>
+      <w:r>
+        <w:rPr>
+          <w:rFonts w:ascii="Arial" w:hAnsi="Arial" w:cs="Arial"/>
+        </w:rPr>
+        <w:t>Filtro de busca de vagas no menu principal.</w:t>
+      </w:r>
+    </w:p>
+    <w:p>
+      <w:pPr>
+        <w:rPr>
+          <w:rFonts w:ascii="Arial" w:hAnsi="Arial" w:cs="Arial"/>
+        </w:rPr>
+      </w:pPr>
+      <w:r>
+        <w:rPr>
+          <w:rFonts w:ascii="Arial" w:hAnsi="Arial" w:cs="Arial"/>
+        </w:rPr>
+        <w:t xml:space="preserve">Muito comumente também, embora não seja regra, é vermos histórias em cartões (fichas pautadas) e tarefas em </w:t>
+      </w:r>
+      <w:r>
+        <w:rPr>
+          <w:rFonts w:ascii="Arial" w:hAnsi="Arial" w:cs="Arial"/>
+        </w:rPr>
+        <w:t>postites</w:t>
+      </w:r>
+      <w:r>
+        <w:rPr>
+          <w:rFonts w:ascii="Arial" w:hAnsi="Arial" w:cs="Arial"/>
+        </w:rPr>
+        <w:t>.</w:t>
+      </w:r>
+    </w:p>
+    <w:p>
+      <w:pPr>
+        <w:rPr>
+          <w:rFonts w:ascii="Arial" w:hAnsi="Arial" w:cs="Arial"/>
+        </w:rPr>
+      </w:pPr>
+    </w:p>
+    <w:p>
+      <w:pPr>
+        <w:rPr>
+          <w:rFonts w:ascii="Arial" w:hAnsi="Arial" w:cs="Arial"/>
+          <w:b/>
+          <w:bCs/>
+          <w:sz w:val="30"/>
+          <w:szCs w:val="30"/>
+        </w:rPr>
+      </w:pPr>
+      <w:r>
+        <w:rPr>
+          <w:rFonts w:ascii="Arial" w:hAnsi="Arial" w:cs="Arial"/>
+          <w:b/>
+          <w:bCs/>
+          <w:sz w:val="30"/>
+          <w:szCs w:val="30"/>
+        </w:rPr>
+        <w:t>Scrum Master</w:t>
+      </w:r>
+    </w:p>
+    <w:p>
+      <w:pPr>
+        <w:rPr>
+          <w:rFonts w:ascii="Arial" w:hAnsi="Arial" w:cs="Arial"/>
+        </w:rPr>
+      </w:pPr>
+      <w:r>
+        <w:rPr>
+          <w:rFonts w:ascii="Arial" w:hAnsi="Arial" w:cs="Arial"/>
+        </w:rPr>
+        <w:t>Até o momento vimos a base do Scrum e as reuniões realizadas durante um ciclo. Abordamos também os três papéis envolvidos no Scrum: os desenvolvedores ou grupo de desenvolvimento, o Product Owner e o Scrum Master. Nessa aula, vamos abordar individualmente as responsabilidades de cada uma dessas figuras.</w:t>
+      </w:r>
+    </w:p>
+    <w:p>
+      <w:pPr>
+        <w:rPr>
+          <w:rFonts w:ascii="Arial" w:hAnsi="Arial" w:cs="Arial"/>
+        </w:rPr>
+      </w:pPr>
+      <w:r>
+        <w:rPr>
+          <w:rFonts w:ascii="Arial" w:hAnsi="Arial" w:cs="Arial"/>
+        </w:rPr>
+        <w:t>Primeiro, o Scrum Master.</w:t>
+      </w:r>
+    </w:p>
+    <w:p>
+      <w:pPr>
+        <w:rPr>
+          <w:rFonts w:ascii="Arial" w:hAnsi="Arial" w:cs="Arial"/>
+        </w:rPr>
+      </w:pPr>
+      <w:r>
+        <w:rPr>
+          <w:rFonts w:ascii="Arial" w:hAnsi="Arial" w:cs="Arial"/>
+        </w:rPr>
+        <w:t>Precisamos realizar reuniões curtas e, pelo tempo disponível, elas devem ser muito focadas. Porém, nem sempre é simples fazer isso. Uma das responsabilidades do Scrum Master é ser um facilitador das reuniões, ajudando o time a se comportar bem, com foco, auxiliando a entender o propósito em pauta. No fundo, ele explica o que é o Scrum e como cada encontro desses colabora para que o processo fique mais redondo e amarrado, tornando-o mais interessante de se trabalhar.</w:t>
+      </w:r>
+    </w:p>
+    <w:p>
+      <w:pPr>
+        <w:rPr>
+          <w:rFonts w:ascii="Arial" w:hAnsi="Arial" w:cs="Arial"/>
+        </w:rPr>
+      </w:pPr>
+      <w:r>
+        <w:rPr>
+          <w:rFonts w:ascii="Arial" w:hAnsi="Arial" w:cs="Arial"/>
+        </w:rPr>
+        <w:t>Apesar do Scrum Master fazer o papel de facilitador, ele ensina as pessoas a tirarem o maior proveito possível das reuniões. A facilitação é bastante presente, principalmente no início. A ideia é que com o tempo o time não necessite tanto da presença do Scrum Master, pois ele aprende a lidar com os time-boxes.</w:t>
+      </w:r>
+    </w:p>
+    <w:p>
+      <w:pPr>
+        <w:rPr>
+          <w:rFonts w:ascii="Arial" w:hAnsi="Arial" w:cs="Arial"/>
+        </w:rPr>
+      </w:pPr>
+      <w:r>
+        <w:rPr>
+          <w:rFonts w:ascii="Arial" w:hAnsi="Arial" w:cs="Arial"/>
+        </w:rPr>
+        <w:t>Ser educador, no entanto, não é o único papel que o Scrum Master desempenha. Ele também entra em ação em situações como o cliente sumir no meio do desenvolvimento e reaparecer apenas na Review, insatisfeito com o resultado entregado. Diante desta situação o Scrum Master pode conversar com o cliente e explicar que para evitar surpresas desagradáveis na Review é preciso que ele ou uma terceira pessoa acompanhe o desenvolvimento do produto.</w:t>
+      </w:r>
+    </w:p>
+    <w:p>
+      <w:pPr>
+        <w:rPr>
+          <w:rFonts w:ascii="Arial" w:hAnsi="Arial" w:cs="Arial"/>
+        </w:rPr>
+      </w:pPr>
+      <w:r>
+        <w:rPr>
+          <w:rFonts w:ascii="Arial" w:hAnsi="Arial" w:cs="Arial"/>
+        </w:rPr>
+        <w:t>O Scrum Master ensina a trabalhar com Scrum e agilidade. Por exemplo, se em dado momento a equipe parar de fazer o Daily Scrum, é responsabilidade do Scrum Master aproximar-se do time e relembrar a importância dessa ferramenta para a comunicação geral.</w:t>
+      </w:r>
+    </w:p>
+    <w:p>
+      <w:pPr>
+        <w:rPr>
+          <w:rFonts w:ascii="Arial" w:hAnsi="Arial" w:cs="Arial"/>
+        </w:rPr>
+      </w:pPr>
+      <w:r>
+        <w:rPr>
+          <w:rFonts w:ascii="Arial" w:hAnsi="Arial" w:cs="Arial"/>
+        </w:rPr>
+        <w:lastRenderedPageBreak/>
+        <w:t>O papel do Scrum Master é facilitar o ensino sobre o que é o Scrum e as responsabilidades de cada uma das partes envolvidas. Não se trata de ser necessariamente o chefe, mas sim um líder servidor, aquele que está disponível para ajudar e facilitar a comunicação. Sua terceira função é mais prática, fácil e tangível, que é resolver impedimentos.</w:t>
+      </w:r>
+    </w:p>
+    <w:p>
+      <w:pPr>
+        <w:rPr>
+          <w:rFonts w:ascii="Arial" w:hAnsi="Arial" w:cs="Arial"/>
+        </w:rPr>
+      </w:pPr>
+    </w:p>
+    <w:p>
+      <w:pPr>
+        <w:rPr>
+          <w:rFonts w:ascii="Arial" w:hAnsi="Arial" w:cs="Arial"/>
+          <w:b/>
+          <w:bCs/>
+          <w:sz w:val="30"/>
+          <w:szCs w:val="30"/>
+        </w:rPr>
+      </w:pPr>
+      <w:r>
+        <w:rPr>
+          <w:rFonts w:ascii="Arial" w:hAnsi="Arial" w:cs="Arial"/>
+          <w:b/>
+          <w:bCs/>
+          <w:sz w:val="30"/>
+          <w:szCs w:val="30"/>
+        </w:rPr>
+        <w:t>Impedimentos</w:t>
+      </w:r>
+    </w:p>
+    <w:p>
+      <w:pPr>
+        <w:rPr>
+          <w:rFonts w:ascii="Arial" w:hAnsi="Arial" w:cs="Arial"/>
+        </w:rPr>
+      </w:pPr>
+      <w:r>
+        <w:rPr>
+          <w:rFonts w:ascii="Arial" w:hAnsi="Arial" w:cs="Arial"/>
+        </w:rPr>
+        <w:t>Uma das responsabilidades do Scrum Master é lidar com impedimentos, e é importante diferenciar o que é impedimento do que é problema.</w:t>
+      </w:r>
+    </w:p>
+    <w:p>
+      <w:pPr>
+        <w:rPr>
+          <w:rFonts w:ascii="Arial" w:hAnsi="Arial" w:cs="Arial"/>
+        </w:rPr>
+      </w:pPr>
+      <w:r>
+        <w:rPr>
+          <w:rFonts w:ascii="Arial" w:hAnsi="Arial" w:cs="Arial"/>
+        </w:rPr>
+        <w:t>Todo impedimento nasce como um problema, e a resolução disso é função do time. Algo está atrapalhando? Algum fator está induzindo a baixa produtividade?</w:t>
+      </w:r>
+    </w:p>
+    <w:p>
+      <w:pPr>
+        <w:rPr>
+          <w:rFonts w:ascii="Arial" w:hAnsi="Arial" w:cs="Arial"/>
+        </w:rPr>
+      </w:pPr>
+      <w:r>
+        <w:rPr>
+          <w:rFonts w:ascii="Arial" w:hAnsi="Arial" w:cs="Arial"/>
+        </w:rPr>
+        <w:t>Um exemplo de problema é "morrer de frio por causa do ar condicionado" ou "o cliente sumir". Qualquer situação que esteja atrapalhando é um problema.</w:t>
+      </w:r>
+    </w:p>
+    <w:p>
+      <w:pPr>
+        <w:rPr>
+          <w:rFonts w:ascii="Arial" w:hAnsi="Arial" w:cs="Arial"/>
+        </w:rPr>
+      </w:pPr>
+      <w:r>
+        <w:rPr>
+          <w:rFonts w:ascii="Arial" w:hAnsi="Arial" w:cs="Arial"/>
+        </w:rPr>
+        <w:t xml:space="preserve">Passa-se da categoria problema para impedimento quando o time tenta resolver uma </w:t>
+      </w:r>
+      <w:r>
+        <w:rPr>
+          <w:rFonts w:ascii="Arial" w:hAnsi="Arial" w:cs="Arial"/>
+        </w:rPr>
+        <w:t>situação,</w:t>
+      </w:r>
+      <w:r>
+        <w:rPr>
+          <w:rFonts w:ascii="Arial" w:hAnsi="Arial" w:cs="Arial"/>
+        </w:rPr>
+        <w:t xml:space="preserve"> mas não é capaz. Assim, mesmo dividindo com demais colegas na Daily, o time falha em lidar com a situação. Não compensa para o time, como um todo, parar para resolver essa questão ou realocar algumas pessoas produtivas para lidar com isso.</w:t>
+      </w:r>
+    </w:p>
+    <w:p>
+      <w:pPr>
+        <w:rPr>
+          <w:rFonts w:ascii="Arial" w:hAnsi="Arial" w:cs="Arial"/>
+        </w:rPr>
+      </w:pPr>
+      <w:r>
+        <w:rPr>
+          <w:rFonts w:ascii="Arial" w:hAnsi="Arial" w:cs="Arial"/>
+        </w:rPr>
+        <w:t>Portanto, o Scrum Master é responsável por resolver impedimentos que o time tentou solucionar, mas não conseguiu.</w:t>
+      </w:r>
+    </w:p>
+    <w:p>
+      <w:pPr>
+        <w:rPr>
+          <w:rFonts w:ascii="Arial" w:hAnsi="Arial" w:cs="Arial"/>
+        </w:rPr>
+      </w:pPr>
+      <w:r>
+        <w:rPr>
+          <w:rFonts w:ascii="Arial" w:hAnsi="Arial" w:cs="Arial"/>
+        </w:rPr>
+        <w:t>Resumindo: resolver problemas é função do time, mas o Scrum Master é responsável por lidar com impedimentos, pois parte de seu trabalho implica em educar as pessoas.</w:t>
+      </w:r>
+    </w:p>
+    <w:p>
+      <w:pPr>
+        <w:rPr>
+          <w:rFonts w:ascii="Arial" w:hAnsi="Arial" w:cs="Arial"/>
+        </w:rPr>
+      </w:pPr>
+      <w:r>
+        <w:rPr>
+          <w:rFonts w:ascii="Arial" w:hAnsi="Arial" w:cs="Arial"/>
+        </w:rPr>
+        <w:t>Um bom Scrum Master trabalha para que os impedimentos de hoje se tornem problemas amanhã.</w:t>
+      </w:r>
+    </w:p>
+    <w:p>
+      <w:pPr>
+        <w:rPr>
+          <w:rFonts w:ascii="Arial" w:hAnsi="Arial" w:cs="Arial"/>
+        </w:rPr>
+      </w:pPr>
+    </w:p>
+    <w:p>
+      <w:pPr>
+        <w:rPr>
+          <w:rFonts w:ascii="Arial" w:hAnsi="Arial" w:cs="Arial"/>
+          <w:b/>
+          <w:bCs/>
+          <w:sz w:val="30"/>
+          <w:szCs w:val="30"/>
+        </w:rPr>
+      </w:pPr>
+      <w:r>
+        <w:rPr>
+          <w:rFonts w:ascii="Arial" w:hAnsi="Arial" w:cs="Arial"/>
+          <w:b/>
+          <w:bCs/>
+          <w:sz w:val="30"/>
+          <w:szCs w:val="30"/>
+        </w:rPr>
+        <w:t>Scrum Master</w:t>
+      </w:r>
+    </w:p>
+    <w:p>
+      <w:pPr>
+        <w:rPr>
+          <w:rFonts w:ascii="Arial" w:hAnsi="Arial" w:cs="Arial"/>
+          <w:b/>
+          <w:bCs/>
+        </w:rPr>
+      </w:pPr>
+      <w:r>
+        <w:rPr>
+          <w:rFonts w:ascii="Arial" w:hAnsi="Arial" w:cs="Arial"/>
+          <w:b/>
+          <w:bCs/>
+        </w:rPr>
+        <w:t>Papéis: Scrum Master</w:t>
+      </w:r>
+    </w:p>
+    <w:p>
+      <w:pPr>
+        <w:rPr>
+          <w:rFonts w:ascii="Arial" w:hAnsi="Arial" w:cs="Arial"/>
+        </w:rPr>
+      </w:pPr>
+      <w:r>
+        <w:rPr>
+          <w:rFonts w:ascii="Arial" w:hAnsi="Arial" w:cs="Arial"/>
+        </w:rPr>
+        <w:t>Assim como o Product Owner, há outro papel que é executado por uma pessoa: o de Scrum Master. Enquanto o P.O. foca no produto a ser desenvolvido e em atender as necessidades do cliente, a função principal do Scrum Master é focar no processo e se assegurar que o time esteja tirando o maior proveito possível dele.</w:t>
+      </w:r>
+    </w:p>
+    <w:p>
+      <w:pPr>
+        <w:rPr>
+          <w:rFonts w:ascii="Arial" w:hAnsi="Arial" w:cs="Arial"/>
+        </w:rPr>
+      </w:pPr>
+      <w:r>
+        <w:rPr>
+          <w:rFonts w:ascii="Arial" w:hAnsi="Arial" w:cs="Arial"/>
+        </w:rPr>
+        <w:t>Como o próprio nome diz, a pessoa que tem o papel de Scrum Master tem que entender muito bem o Scrum e ser capaz de passar isso para todos os envolvidos no projeto: desenvolvedores, Product Owner, clientes e a própria organização na qual o time está inserido.</w:t>
+      </w:r>
+    </w:p>
+    <w:p>
+      <w:pPr>
+        <w:rPr>
+          <w:rFonts w:ascii="Arial" w:hAnsi="Arial" w:cs="Arial"/>
+        </w:rPr>
+      </w:pPr>
+      <w:r>
+        <w:rPr>
+          <w:rFonts w:ascii="Arial" w:hAnsi="Arial" w:cs="Arial"/>
+        </w:rPr>
+        <w:t>O Scrum Master não é, contudo, chefe do time e não deve agir como tal. Um bom Scrum Master é um facilitador e coach excelente, que atua como Líder Servidor, isto é, livrando o time dos problemas que o impede de ter uma melhor performance.</w:t>
+      </w:r>
+    </w:p>
+    <w:p>
+      <w:pPr>
+        <w:rPr>
+          <w:rFonts w:ascii="Arial" w:hAnsi="Arial" w:cs="Arial"/>
+          <w:b/>
+          <w:bCs/>
+        </w:rPr>
+      </w:pPr>
+      <w:r>
+        <w:rPr>
+          <w:rFonts w:ascii="Arial" w:hAnsi="Arial" w:cs="Arial"/>
+          <w:b/>
+          <w:bCs/>
+        </w:rPr>
+        <w:t>O dia-a-dia de um Scrum Master</w:t>
+      </w:r>
+    </w:p>
+    <w:p>
+      <w:pPr>
+        <w:rPr>
+          <w:rFonts w:ascii="Arial" w:hAnsi="Arial" w:cs="Arial"/>
+        </w:rPr>
+      </w:pPr>
+      <w:r>
+        <w:rPr>
+          <w:rFonts w:ascii="Arial" w:hAnsi="Arial" w:cs="Arial"/>
+        </w:rPr>
+        <w:t>Durante o andamento do projeto que usa Scrum, o Scrum Master deve:</w:t>
+      </w:r>
+    </w:p>
+    <w:p>
+      <w:pPr>
+        <w:rPr>
+          <w:rFonts w:ascii="Arial" w:hAnsi="Arial" w:cs="Arial"/>
+        </w:rPr>
+      </w:pPr>
+      <w:r>
+        <w:rPr>
+          <w:rFonts w:ascii="Arial" w:hAnsi="Arial" w:cs="Arial"/>
+        </w:rPr>
+        <w:lastRenderedPageBreak/>
+        <w:t>Facilitar as reuniões, quando necessário;</w:t>
+      </w:r>
+    </w:p>
+    <w:p>
+      <w:pPr>
+        <w:rPr>
+          <w:rFonts w:ascii="Arial" w:hAnsi="Arial" w:cs="Arial"/>
+        </w:rPr>
+      </w:pPr>
+      <w:r>
+        <w:rPr>
+          <w:rFonts w:ascii="Arial" w:hAnsi="Arial" w:cs="Arial"/>
+        </w:rPr>
+        <w:t>Atentar para o cumprimento dos time-boxes e explicar o porquê deles;</w:t>
+      </w:r>
+    </w:p>
+    <w:p>
+      <w:pPr>
+        <w:rPr>
+          <w:rFonts w:ascii="Arial" w:hAnsi="Arial" w:cs="Arial"/>
+        </w:rPr>
+      </w:pPr>
+      <w:r>
+        <w:rPr>
+          <w:rFonts w:ascii="Arial" w:hAnsi="Arial" w:cs="Arial"/>
+        </w:rPr>
+        <w:t>Educar desenvolvedores, product owner e clientes sobre o processo;</w:t>
+      </w:r>
+    </w:p>
+    <w:p>
+      <w:pPr>
+        <w:rPr>
+          <w:rFonts w:ascii="Arial" w:hAnsi="Arial" w:cs="Arial"/>
+        </w:rPr>
+      </w:pPr>
+      <w:r>
+        <w:rPr>
+          <w:rFonts w:ascii="Arial" w:hAnsi="Arial" w:cs="Arial"/>
+        </w:rPr>
+        <w:t>Remover ou reduzir impedimentos (não problemas!);</w:t>
+      </w:r>
+    </w:p>
+    <w:p>
+      <w:pPr>
+        <w:rPr>
+          <w:rFonts w:ascii="Arial" w:hAnsi="Arial" w:cs="Arial"/>
+        </w:rPr>
+      </w:pPr>
+      <w:r>
+        <w:rPr>
+          <w:rFonts w:ascii="Arial" w:hAnsi="Arial" w:cs="Arial"/>
+        </w:rPr>
+        <w:t>Buscar continuamente ferramentas para ajudar o time a evoluir.</w:t>
+      </w:r>
+    </w:p>
+    <w:p>
+      <w:pPr>
+        <w:rPr>
+          <w:rFonts w:ascii="Arial" w:hAnsi="Arial" w:cs="Arial"/>
+        </w:rPr>
+      </w:pPr>
+      <w:r>
+        <w:rPr>
+          <w:rFonts w:ascii="Arial" w:hAnsi="Arial" w:cs="Arial"/>
+        </w:rPr>
+        <w:t>E no que pode estar impedindo o time de melhorar sua performance.</w:t>
+      </w:r>
+    </w:p>
+    <w:p>
+      <w:pPr>
+        <w:rPr>
+          <w:rFonts w:ascii="Arial" w:hAnsi="Arial" w:cs="Arial"/>
+          <w:b/>
+          <w:bCs/>
+        </w:rPr>
+      </w:pPr>
+      <w:r>
+        <w:rPr>
+          <w:rFonts w:ascii="Arial" w:hAnsi="Arial" w:cs="Arial"/>
+          <w:b/>
+          <w:bCs/>
+        </w:rPr>
+        <w:t>Evolução do papel</w:t>
+      </w:r>
+    </w:p>
+    <w:p>
+      <w:pPr>
+        <w:rPr>
+          <w:rFonts w:ascii="Arial" w:hAnsi="Arial" w:cs="Arial"/>
+        </w:rPr>
+      </w:pPr>
+      <w:r>
+        <w:rPr>
+          <w:rFonts w:ascii="Arial" w:hAnsi="Arial" w:cs="Arial"/>
+        </w:rPr>
+        <w:t>Note que performance é um termo muito mais abrangente que produtividade. Produzir vários incrementos é interessante, claro, mas a performance do time está, também, em decidir quais funcionalidades agregam mais valor, em evitar reuniões desnecessárias, em melhorar a qualidade da comunicação, etc.</w:t>
+      </w:r>
+    </w:p>
+    <w:p>
+      <w:pPr>
+        <w:rPr>
+          <w:rFonts w:ascii="Arial" w:hAnsi="Arial" w:cs="Arial"/>
+          <w:b/>
+          <w:bCs/>
+        </w:rPr>
+      </w:pPr>
+      <w:r>
+        <w:rPr>
+          <w:rFonts w:ascii="Arial" w:hAnsi="Arial" w:cs="Arial"/>
+          <w:b/>
+          <w:bCs/>
+        </w:rPr>
+        <w:t>Problemas e Impedimentos</w:t>
+      </w:r>
+    </w:p>
+    <w:p>
+      <w:pPr>
+        <w:rPr>
+          <w:rFonts w:ascii="Arial" w:hAnsi="Arial" w:cs="Arial"/>
+        </w:rPr>
+      </w:pPr>
+      <w:r>
+        <w:rPr>
+          <w:rFonts w:ascii="Arial" w:hAnsi="Arial" w:cs="Arial"/>
+        </w:rPr>
+        <w:t>Há uma enorme confusão em implantações do Scrum pelo mundo sobre o que é um problema e o que é um impedimento. O mau entendimento da diferença entre eles faz com que diversos Scrum Masters se comportem mais como babás de times do que deveriam - e isso também prejudica a evolução do time.</w:t>
+      </w:r>
+    </w:p>
+    <w:p>
+      <w:pPr>
+        <w:rPr>
+          <w:rFonts w:ascii="Arial" w:hAnsi="Arial" w:cs="Arial"/>
+        </w:rPr>
+      </w:pPr>
+      <w:r>
+        <w:rPr>
+          <w:rFonts w:ascii="Arial" w:hAnsi="Arial" w:cs="Arial"/>
+        </w:rPr>
+        <w:t>Como Scrum Master, portanto, é importante que você deixe claro para o time a diferença entre um problema e um impedimento.</w:t>
+      </w:r>
+    </w:p>
+    <w:p>
+      <w:pPr>
+        <w:rPr>
+          <w:rFonts w:ascii="Arial" w:hAnsi="Arial" w:cs="Arial"/>
+        </w:rPr>
+      </w:pPr>
+      <w:r>
+        <w:rPr>
+          <w:rFonts w:ascii="Arial" w:hAnsi="Arial" w:cs="Arial"/>
+        </w:rPr>
+        <w:t>Tudo o que atrapalha o time, interno ou externo, é considerado um problema do time e, como tal, é responsabilidade do próprio time (qualquer membro, não apenas o Scrum Master!) resolvê-lo.</w:t>
+      </w:r>
+    </w:p>
+    <w:p>
+      <w:pPr>
+        <w:rPr>
+          <w:rFonts w:ascii="Arial" w:hAnsi="Arial" w:cs="Arial"/>
+        </w:rPr>
+      </w:pPr>
+      <w:r>
+        <w:rPr>
+          <w:rFonts w:ascii="Arial" w:hAnsi="Arial" w:cs="Arial"/>
+        </w:rPr>
+        <w:t>Se o time tentou resolver o problema e não conseguiu, isso pode ser considerado um Impedimento.</w:t>
+      </w:r>
+    </w:p>
+    <w:p>
+      <w:pPr>
+        <w:rPr>
+          <w:rFonts w:ascii="Arial" w:hAnsi="Arial" w:cs="Arial"/>
+        </w:rPr>
+      </w:pPr>
+      <w:r>
+        <w:rPr>
+          <w:rFonts w:ascii="Arial" w:hAnsi="Arial" w:cs="Arial"/>
+        </w:rPr>
+        <w:t>Assim, lembre-se que Scrum Master não é a pessoa que vai resolver problemas técnicos (ele nem precisa ser técnico!) ou cotidianos ("Acabou o café!"). O time deve trabalhar junto para resolver esses problemas.</w:t>
+      </w:r>
+    </w:p>
+    <w:p>
+      <w:pPr>
+        <w:rPr>
+          <w:rFonts w:ascii="Arial" w:hAnsi="Arial" w:cs="Arial"/>
+        </w:rPr>
+      </w:pPr>
+      <w:r>
+        <w:rPr>
+          <w:rFonts w:ascii="Arial" w:hAnsi="Arial" w:cs="Arial"/>
+        </w:rPr>
+        <w:t xml:space="preserve">Você, Scrum Master, evite acostumar mal o time: isso pode tirar o senso de responsabilidade das </w:t>
+      </w:r>
+      <w:r>
+        <w:rPr>
+          <w:rFonts w:ascii="Arial" w:hAnsi="Arial" w:cs="Arial"/>
+        </w:rPr>
+        <w:t>pessoas</w:t>
+      </w:r>
+      <w:r>
+        <w:rPr>
+          <w:rFonts w:ascii="Arial" w:hAnsi="Arial" w:cs="Arial"/>
+        </w:rPr>
+        <w:t xml:space="preserve"> e você pode acabar se tornando uma muleta.</w:t>
+      </w:r>
+    </w:p>
+    <w:p>
+      <w:pPr>
+        <w:rPr>
+          <w:rFonts w:ascii="Arial" w:hAnsi="Arial" w:cs="Arial"/>
+          <w:b/>
+          <w:bCs/>
+          <w:sz w:val="30"/>
+          <w:szCs w:val="30"/>
+        </w:rPr>
+      </w:pPr>
+    </w:p>
+    <w:p>
+      <w:pPr>
+        <w:rPr>
+          <w:rFonts w:ascii="Arial" w:hAnsi="Arial" w:cs="Arial"/>
+          <w:b/>
+          <w:bCs/>
+          <w:sz w:val="30"/>
+          <w:szCs w:val="30"/>
+        </w:rPr>
+      </w:pPr>
+      <w:r>
+        <w:rPr>
+          <w:rFonts w:ascii="Arial" w:hAnsi="Arial" w:cs="Arial"/>
+          <w:b/>
+          <w:bCs/>
+          <w:sz w:val="30"/>
+          <w:szCs w:val="30"/>
+        </w:rPr>
+        <w:t>Product Owner</w:t>
+      </w:r>
+    </w:p>
+    <w:p>
+      <w:pPr>
+        <w:rPr>
+          <w:rFonts w:ascii="Arial" w:hAnsi="Arial" w:cs="Arial"/>
+        </w:rPr>
+      </w:pPr>
+      <w:r>
+        <w:rPr>
+          <w:rFonts w:ascii="Arial" w:hAnsi="Arial" w:cs="Arial"/>
+        </w:rPr>
+        <w:t>Além do Scrum Master, outro papel importante no time é o Product Owner, que não é uma pessoa externa à equipe, como o cliente, por exemplo. Ele se envolve com o produto pois paga a funcionalidade.</w:t>
+      </w:r>
+    </w:p>
+    <w:p>
+      <w:pPr>
+        <w:rPr>
+          <w:rFonts w:ascii="Arial" w:hAnsi="Arial" w:cs="Arial"/>
+        </w:rPr>
+      </w:pPr>
+      <w:r>
+        <w:rPr>
+          <w:rFonts w:ascii="Arial" w:hAnsi="Arial" w:cs="Arial"/>
+        </w:rPr>
+        <w:t>E o usuário é o indivíduo externo ao time que obtém benefícios do sistema em desenvolvimento. De qualquer forma, quem paga ou usa o sistema é tido como cliente, ou seja, trata-se de pessoas envolvidas no projeto, que não botam a mão na massa.</w:t>
+      </w:r>
+    </w:p>
+    <w:p>
+      <w:pPr>
+        <w:rPr>
+          <w:rFonts w:ascii="Arial" w:hAnsi="Arial" w:cs="Arial"/>
+        </w:rPr>
+      </w:pPr>
+      <w:r>
+        <w:rPr>
+          <w:rFonts w:ascii="Arial" w:hAnsi="Arial" w:cs="Arial"/>
+        </w:rPr>
+        <w:t xml:space="preserve">O papel do Product Owner é ser representante do cliente em um time de Scrum. Ele é quem escutará as diversas opiniões dos clientes e chegará em funcionalidades que </w:t>
+      </w:r>
+      <w:r>
+        <w:rPr>
+          <w:rFonts w:ascii="Arial" w:hAnsi="Arial" w:cs="Arial"/>
+        </w:rPr>
+        <w:lastRenderedPageBreak/>
+        <w:t>façam sentido para os negócios, de maneira a maximizar valor, captando ideias e prioridades do cliente.</w:t>
+      </w:r>
+    </w:p>
+    <w:p>
+      <w:pPr>
+        <w:rPr>
+          <w:rFonts w:ascii="Arial" w:hAnsi="Arial" w:cs="Arial"/>
+        </w:rPr>
+      </w:pPr>
+      <w:r>
+        <w:rPr>
+          <w:rFonts w:ascii="Arial" w:hAnsi="Arial" w:cs="Arial"/>
+        </w:rPr>
+        <w:t>É muito importante que o Product Owner dedique muita atenção para manter o Product Backlog o mais atualizado possível. Apenas relembrando que Product Backlog é a lista atualizada e priorizada do que se deve fazer no projeto, isto é, todas as tarefas e itens que estão inclusos em seu desenvolvimento.</w:t>
+      </w:r>
+    </w:p>
+    <w:p>
+      <w:pPr>
+        <w:rPr>
+          <w:rFonts w:ascii="Arial" w:hAnsi="Arial" w:cs="Arial"/>
+        </w:rPr>
+      </w:pPr>
+      <w:r>
+        <w:rPr>
+          <w:rFonts w:ascii="Arial" w:hAnsi="Arial" w:cs="Arial"/>
+        </w:rPr>
+        <w:t>Quando falamos que o Product Owner mantém o Backlog atualizado, estamos afirmando que caso haja algo na lista que não precisa mais ser feito, isto pode ser retirado. E se existir algo que seja solução de um bug ou uma ideia revolucionária, o P.O. pode adicionar esse item no Product Backlog.</w:t>
+      </w:r>
+    </w:p>
+    <w:p>
+      <w:pPr>
+        <w:rPr>
+          <w:rFonts w:ascii="Arial" w:hAnsi="Arial" w:cs="Arial"/>
+        </w:rPr>
+      </w:pPr>
+      <w:r>
+        <w:rPr>
+          <w:rFonts w:ascii="Arial" w:hAnsi="Arial" w:cs="Arial"/>
+        </w:rPr>
+        <w:t xml:space="preserve">Outra estratégia que o P.O. pode utilizar para manter a lista atualizada é </w:t>
       </w:r>
       <w:proofErr w:type="spellStart"/>
       <w:r>
         <w:rPr>
           <w:rFonts w:ascii="Arial" w:hAnsi="Arial" w:cs="Arial"/>
         </w:rPr>
-        <w:t>sub-itens</w:t>
+        <w:t>re-priorizar</w:t>
       </w:r>
       <w:proofErr w:type="spellEnd"/>
       <w:r>
         <w:rPr>
           <w:rFonts w:ascii="Arial" w:hAnsi="Arial" w:cs="Arial"/>
         </w:rPr>
-        <w:t xml:space="preserve"> técnicos e discutem em alto nível sobre as dificuldades de implementação desse item, apenas o bastante para conseguirem atribuir a ele uma estimativa de esforço.</w:t>
-      </w:r>
-    </w:p>
-    <w:p>
-      <w:pPr>
-        <w:rPr>
-          <w:rFonts w:ascii="Arial" w:hAnsi="Arial" w:cs="Arial"/>
-        </w:rPr>
-      </w:pPr>
-      <w:r>
-        <w:rPr>
-          <w:rFonts w:ascii="Arial" w:hAnsi="Arial" w:cs="Arial"/>
-        </w:rPr>
-        <w:t>Esse processo se repete com o próximo item mais prioritário ainda não estimado, o próximo, o próximo, etc... mas só até passar um pouco do que o time historicamente consegue fazer em uma Sprint!</w:t>
-      </w:r>
-    </w:p>
-    <w:p>
-      <w:pPr>
-        <w:rPr>
-          <w:rFonts w:ascii="Arial" w:hAnsi="Arial" w:cs="Arial"/>
-        </w:rPr>
-      </w:pPr>
-      <w:r>
-        <w:rPr>
-          <w:rFonts w:ascii="Arial" w:hAnsi="Arial" w:cs="Arial"/>
-        </w:rPr>
-        <w:t>Então, os desenvolvedores e o P.O. negociam quais desses itens mais prioritários realmente serão feitos na próxima Sprint e, assim, definem o Sprint Backlog: a lista priorizada das histórias (itens de negócio) e tarefas (</w:t>
+        <w:t xml:space="preserve"> histórias. A prioridade das tarefas pode diminuir ou aumentar. Se determinada tarefa ganha maior importância, sua prioridade sobe. Se algo que à primeira vista parece importante perde relevância, a prioridade diminui.</w:t>
+      </w:r>
+    </w:p>
+    <w:p>
+      <w:pPr>
+        <w:rPr>
+          <w:rFonts w:ascii="Arial" w:hAnsi="Arial" w:cs="Arial"/>
+        </w:rPr>
+      </w:pPr>
+      <w:r>
+        <w:rPr>
+          <w:rFonts w:ascii="Arial" w:hAnsi="Arial" w:cs="Arial"/>
+        </w:rPr>
+        <w:t>O papel do Product Owner, como mencionado, é agregar o máximo de valor possível e, a cada Sprint, ele é influenciado tanto por clientes quanto pelo time de desenvolvimento. Todos podem palpitar, mas a palavra final sobre as prioridades do Backlog é do Product Owner. Como o próprio nome diz, owner é "dono" em inglês, logo, "dono do Product Backlog".</w:t>
+      </w:r>
+    </w:p>
+    <w:p>
+      <w:pPr>
+        <w:rPr>
+          <w:rFonts w:ascii="Arial" w:hAnsi="Arial" w:cs="Arial"/>
+        </w:rPr>
+      </w:pPr>
+      <w:r>
+        <w:rPr>
+          <w:rFonts w:ascii="Arial" w:hAnsi="Arial" w:cs="Arial"/>
+        </w:rPr>
+        <w:t>Outra tarefa do Product Owner é entender os problemas do cliente e ensiná-lo a trabalhar com histórias, se essa for a escolha de documentação do projeto.</w:t>
+      </w:r>
+    </w:p>
+    <w:p>
+      <w:pPr>
+        <w:rPr>
+          <w:rFonts w:ascii="Arial" w:hAnsi="Arial" w:cs="Arial"/>
+        </w:rPr>
+      </w:pPr>
+      <w:r>
+        <w:rPr>
+          <w:rFonts w:ascii="Arial" w:hAnsi="Arial" w:cs="Arial"/>
+        </w:rPr>
+        <w:t>Além disso, o P.O. é responsável por falar com o time de desenvolvimento quando houver dúvidas. Nessas, pode acontecer algo interessante, como o desenvolvedor falar com o P.O. para tirar uma dúvida e não saber o que responder ou fazer. Esse é tema para outra aula!</w:t>
+      </w:r>
+    </w:p>
+    <w:p>
+      <w:pPr>
+        <w:rPr>
+          <w:rFonts w:ascii="Arial" w:hAnsi="Arial" w:cs="Arial"/>
+        </w:rPr>
+      </w:pPr>
+    </w:p>
+    <w:p>
+      <w:pPr>
+        <w:rPr>
+          <w:rFonts w:ascii="Arial" w:hAnsi="Arial" w:cs="Arial"/>
+          <w:b/>
+          <w:bCs/>
+          <w:sz w:val="30"/>
+          <w:szCs w:val="30"/>
+        </w:rPr>
+      </w:pPr>
+      <w:r>
+        <w:rPr>
+          <w:rFonts w:ascii="Arial" w:hAnsi="Arial" w:cs="Arial"/>
+          <w:b/>
+          <w:bCs/>
+          <w:sz w:val="30"/>
+          <w:szCs w:val="30"/>
+        </w:rPr>
+        <w:t>Vídeo 2</w:t>
+      </w:r>
+    </w:p>
+    <w:p>
+      <w:pPr>
+        <w:rPr>
+          <w:rFonts w:ascii="Arial" w:hAnsi="Arial" w:cs="Arial"/>
+        </w:rPr>
+      </w:pPr>
+      <w:r>
+        <w:rPr>
+          <w:rFonts w:ascii="Arial" w:hAnsi="Arial" w:cs="Arial"/>
+        </w:rPr>
+        <w:t>No vídeo passado falamos sobre um cenário no qual o desenvolvedor possui uma dúvida de negócios, algum detalhe que não está especificado na história, e falta ser implementado. Se o Product Owner souber resolver, ele responde na hora e o problema é solucionado.</w:t>
+      </w:r>
+    </w:p>
+    <w:p>
+      <w:pPr>
+        <w:rPr>
+          <w:rFonts w:ascii="Arial" w:hAnsi="Arial" w:cs="Arial"/>
+        </w:rPr>
+      </w:pPr>
+      <w:r>
+        <w:rPr>
+          <w:rFonts w:ascii="Arial" w:hAnsi="Arial" w:cs="Arial"/>
+        </w:rPr>
+        <w:t>Mas se o P.O. não souber responder, no caso de situações que envolvem questões mais técnicas, ou da esfera de finanças, ele buscará alguém a quem perguntar. O problema de pensar dessa maneira é que isso pode acarretar em problemas de comunicação, pois o Product Owner buscará a resposta junto de um terceiro, retornando com a solução para o desenvolvedor. Essa situação em muito se assemelha a um "telefone sem fio", o que cria lacunas na comunicação.</w:t>
+      </w:r>
+    </w:p>
+    <w:p>
+      <w:pPr>
+        <w:rPr>
+          <w:rFonts w:ascii="Arial" w:hAnsi="Arial" w:cs="Arial"/>
+        </w:rPr>
+      </w:pPr>
+      <w:r>
+        <w:rPr>
+          <w:rFonts w:ascii="Arial" w:hAnsi="Arial" w:cs="Arial"/>
+        </w:rPr>
+        <w:t>A recomendação para situações em que o Product Owner não souber responder a dúvida é que, junto ao desenvolvedor, deve se perguntar diretamente a quem souber solucionar a questão.</w:t>
+      </w:r>
+    </w:p>
+    <w:p>
+      <w:pPr>
+        <w:rPr>
+          <w:rFonts w:ascii="Arial" w:hAnsi="Arial" w:cs="Arial"/>
+        </w:rPr>
+      </w:pPr>
+      <w:r>
+        <w:rPr>
+          <w:rFonts w:ascii="Arial" w:hAnsi="Arial" w:cs="Arial"/>
+        </w:rPr>
+        <w:t xml:space="preserve">Isso é bom, já que com a presença do desenvolvedor fica mais fácil passar exatamente a dúvida. Essa é a maneira mais efetiva para resolver problemas. Uma conversa cara a cara é recomendável e mais simples para descobrir que detalhe está </w:t>
+      </w:r>
+      <w:r>
+        <w:rPr>
+          <w:rFonts w:ascii="Arial" w:hAnsi="Arial" w:cs="Arial"/>
+        </w:rPr>
+        <w:lastRenderedPageBreak/>
+        <w:t>causando problemas e como solucioná-lo, principalmente se for algo técnico. É praticamente impossível fazer uma documentação completa e que abranja todos os casos possíveis de falhas.</w:t>
+      </w:r>
+    </w:p>
+    <w:p>
+      <w:pPr>
+        <w:rPr>
+          <w:rFonts w:ascii="Arial" w:hAnsi="Arial" w:cs="Arial"/>
+        </w:rPr>
+      </w:pPr>
+      <w:r>
+        <w:rPr>
+          <w:rFonts w:ascii="Arial" w:hAnsi="Arial" w:cs="Arial"/>
+        </w:rPr>
+        <w:t>Essa é uma das maneiras, com o P.O. junto para estar ciente do que foi discutido. Se o P.O. não achar necessário, ele nem precisa estar presente. Isso geralmente ocorre quando o time está avançado e funcionando bem sozinho. A solução que envolve o P.O., o desenvolvedor e uma terceira pessoa evita o telefone sem fio, uma desgraça para a comunicação no time.</w:t>
+      </w:r>
+    </w:p>
+    <w:p>
+      <w:pPr>
+        <w:rPr>
+          <w:rFonts w:ascii="Arial" w:hAnsi="Arial" w:cs="Arial"/>
+        </w:rPr>
+      </w:pPr>
+      <w:r>
+        <w:rPr>
+          <w:rFonts w:ascii="Arial" w:hAnsi="Arial" w:cs="Arial"/>
+        </w:rPr>
+        <w:t>Depois da primeira vez em que o desenvolvedor for falar com o cliente para tirar dúvidas, o cliente pode achar que é possível fazer solicitações diretamente ao desenvolvedor. Isto é, uma comunicação se estabelece entre cliente e desenvolvedor, sem passar pelo P.O. Nessa situação, a resposta do desenvolvedor - ou de qualquer pessoa da equipe que o cliente consultar - deve ser sempre a mesma: "claro que o pedido pode ser desenvolvido, porém você precisará consultar o P.O., responsável pelo controle do Project Backlog e da lista priorizada".</w:t>
+      </w:r>
+    </w:p>
+    <w:p>
+      <w:pPr>
+        <w:rPr>
+          <w:rFonts w:ascii="Arial" w:hAnsi="Arial" w:cs="Arial"/>
+        </w:rPr>
+      </w:pPr>
+      <w:r>
+        <w:rPr>
+          <w:rFonts w:ascii="Arial" w:hAnsi="Arial" w:cs="Arial"/>
+        </w:rPr>
+        <w:t>Assim, o P.O. permite que o desenvolvedor fale diretamente com o cliente, mas o inverso não é possível, pois desta forma agregamos menos valor dentro do que poderíamos, para o cliente.</w:t>
+      </w:r>
+    </w:p>
+    <w:p>
+      <w:pPr>
+        <w:rPr>
+          <w:rFonts w:ascii="Arial" w:hAnsi="Arial" w:cs="Arial"/>
+        </w:rPr>
+      </w:pPr>
+    </w:p>
+    <w:p>
+      <w:pPr>
+        <w:rPr>
+          <w:rFonts w:ascii="Arial" w:hAnsi="Arial" w:cs="Arial"/>
+          <w:b/>
+          <w:bCs/>
+          <w:sz w:val="30"/>
+          <w:szCs w:val="30"/>
+        </w:rPr>
+      </w:pPr>
+      <w:r>
+        <w:rPr>
+          <w:rFonts w:ascii="Arial" w:hAnsi="Arial" w:cs="Arial"/>
+          <w:b/>
+          <w:bCs/>
+          <w:sz w:val="30"/>
+          <w:szCs w:val="30"/>
+        </w:rPr>
+        <w:t>Product Owner</w:t>
+      </w:r>
+    </w:p>
+    <w:p>
+      <w:pPr>
+        <w:rPr>
+          <w:rFonts w:ascii="Arial" w:hAnsi="Arial" w:cs="Arial"/>
+          <w:b/>
+          <w:bCs/>
+          <w:sz w:val="30"/>
+          <w:szCs w:val="30"/>
+        </w:rPr>
+      </w:pPr>
+      <w:r>
+        <w:rPr>
+          <w:rFonts w:ascii="Arial" w:hAnsi="Arial" w:cs="Arial"/>
+          <w:b/>
+          <w:bCs/>
+          <w:sz w:val="30"/>
+          <w:szCs w:val="30"/>
+        </w:rPr>
+        <w:t>Papéis: Product Owner (P.O.)</w:t>
+      </w:r>
+    </w:p>
+    <w:p>
+      <w:pPr>
+        <w:rPr>
+          <w:rFonts w:ascii="Arial" w:hAnsi="Arial" w:cs="Arial"/>
+        </w:rPr>
+      </w:pPr>
+      <w:r>
+        <w:rPr>
+          <w:rFonts w:ascii="Arial" w:hAnsi="Arial" w:cs="Arial"/>
+        </w:rPr>
+        <w:t>Agora que já vimos os timeboxes e artefatos do Scrum, também já falamos um bocado da atuação de cada um dos três papéis que pessoas desenvolvem no Scrum. Nessa e nas próximas sessões, faremos uma grande revisão e consolidação do conhecimento já visto até agora, focando nos papéis do Scrum.</w:t>
+      </w:r>
+    </w:p>
+    <w:p>
+      <w:pPr>
+        <w:rPr>
+          <w:rFonts w:ascii="Arial" w:hAnsi="Arial" w:cs="Arial"/>
+        </w:rPr>
+      </w:pPr>
+      <w:r>
+        <w:rPr>
+          <w:rFonts w:ascii="Arial" w:hAnsi="Arial" w:cs="Arial"/>
+        </w:rPr>
+        <w:t xml:space="preserve">Certamente, o papel mais comentado nas sessões anteriores é o do Product Owner. Essa terminologia é bastante expressiva e, até por isso, acabou sendo utilizada informalmente mesmo em equipes que não trabalham com Scrum, mas cuidado para não </w:t>
+      </w:r>
+      <w:r>
+        <w:rPr>
+          <w:rFonts w:ascii="Arial" w:hAnsi="Arial" w:cs="Arial"/>
+        </w:rPr>
+        <w:t>a entender</w:t>
+      </w:r>
+      <w:r>
+        <w:rPr>
+          <w:rFonts w:ascii="Arial" w:hAnsi="Arial" w:cs="Arial"/>
+        </w:rPr>
+        <w:t xml:space="preserve"> errado: quando trabalhamos com métodos ágeis o time todo se sente responsável pelo produto que está sendo produzido e o cliente se interessa por ele, portanto a palavra Owner do nome do papel não exime o resto do time dessa responsabilidade. O P.O. é, no entanto, o dono do Product Backlog.</w:t>
+      </w:r>
+    </w:p>
+    <w:p>
+      <w:pPr>
+        <w:rPr>
+          <w:rFonts w:ascii="Arial" w:hAnsi="Arial" w:cs="Arial"/>
+          <w:b/>
+          <w:bCs/>
+          <w:sz w:val="30"/>
+          <w:szCs w:val="30"/>
+        </w:rPr>
+      </w:pPr>
+      <w:r>
+        <w:rPr>
+          <w:rFonts w:ascii="Arial" w:hAnsi="Arial" w:cs="Arial"/>
+          <w:b/>
+          <w:bCs/>
+          <w:sz w:val="30"/>
+          <w:szCs w:val="30"/>
+        </w:rPr>
+        <w:t>O dia-a-dia de um Product Owner</w:t>
+      </w:r>
+    </w:p>
+    <w:p>
+      <w:pPr>
+        <w:rPr>
+          <w:rFonts w:ascii="Arial" w:hAnsi="Arial" w:cs="Arial"/>
+        </w:rPr>
+      </w:pPr>
+      <w:r>
+        <w:rPr>
+          <w:rFonts w:ascii="Arial" w:hAnsi="Arial" w:cs="Arial"/>
+        </w:rPr>
+        <w:t>Durante o andamento do projeto que usa Scrum, o Product Owner (P.O.) deve:</w:t>
+      </w:r>
+    </w:p>
+    <w:p>
+      <w:pPr>
+        <w:rPr>
+          <w:rFonts w:ascii="Arial" w:hAnsi="Arial" w:cs="Arial"/>
+        </w:rPr>
+      </w:pPr>
+      <w:r>
+        <w:rPr>
+          <w:rFonts w:ascii="Arial" w:hAnsi="Arial" w:cs="Arial"/>
+        </w:rPr>
+        <w:t>participar das reuniões;</w:t>
+      </w:r>
+    </w:p>
+    <w:p>
+      <w:pPr>
+        <w:rPr>
+          <w:rFonts w:ascii="Arial" w:hAnsi="Arial" w:cs="Arial"/>
+        </w:rPr>
+      </w:pPr>
+      <w:r>
+        <w:rPr>
+          <w:rFonts w:ascii="Arial" w:hAnsi="Arial" w:cs="Arial"/>
+        </w:rPr>
+        <w:t>responder dúvidas dos desenvolvedores sobre histórias ou indicar quem poderia respondê-las melhor;</w:t>
+      </w:r>
+    </w:p>
+    <w:p>
+      <w:pPr>
+        <w:rPr>
+          <w:rFonts w:ascii="Arial" w:hAnsi="Arial" w:cs="Arial"/>
+        </w:rPr>
+      </w:pPr>
+      <w:r>
+        <w:rPr>
+          <w:rFonts w:ascii="Arial" w:hAnsi="Arial" w:cs="Arial"/>
+        </w:rPr>
+        <w:t>deixar claro para o time qual o valor de negócios de cada Sprint;</w:t>
+      </w:r>
+    </w:p>
+    <w:p>
+      <w:pPr>
+        <w:rPr>
+          <w:rFonts w:ascii="Arial" w:hAnsi="Arial" w:cs="Arial"/>
+        </w:rPr>
+      </w:pPr>
+      <w:r>
+        <w:rPr>
+          <w:rFonts w:ascii="Arial" w:hAnsi="Arial" w:cs="Arial"/>
+        </w:rPr>
+        <w:t>obter feedback e expectativas dos diversos clientes e extrair delas as necessidades;</w:t>
+      </w:r>
+    </w:p>
+    <w:p>
+      <w:pPr>
+        <w:rPr>
+          <w:rFonts w:ascii="Arial" w:hAnsi="Arial" w:cs="Arial"/>
+        </w:rPr>
+      </w:pPr>
+      <w:r>
+        <w:rPr>
+          <w:rFonts w:ascii="Arial" w:hAnsi="Arial" w:cs="Arial"/>
+        </w:rPr>
+        <w:t>manter o Product Backlog atualizado, isto é:</w:t>
+      </w:r>
+    </w:p>
+    <w:p>
+      <w:pPr>
+        <w:rPr>
+          <w:rFonts w:ascii="Arial" w:hAnsi="Arial" w:cs="Arial"/>
+        </w:rPr>
+      </w:pPr>
+      <w:r>
+        <w:rPr>
+          <w:rFonts w:ascii="Arial" w:hAnsi="Arial" w:cs="Arial"/>
+        </w:rPr>
+        <w:lastRenderedPageBreak/>
+        <w:t>adicionar itens novos;</w:t>
+      </w:r>
+    </w:p>
+    <w:p>
+      <w:pPr>
+        <w:rPr>
+          <w:rFonts w:ascii="Arial" w:hAnsi="Arial" w:cs="Arial"/>
+        </w:rPr>
+      </w:pPr>
+      <w:r>
+        <w:rPr>
+          <w:rFonts w:ascii="Arial" w:hAnsi="Arial" w:cs="Arial"/>
+        </w:rPr>
+        <w:t>remover itens desatualizados;</w:t>
+      </w:r>
+    </w:p>
+    <w:p>
+      <w:pPr>
+        <w:rPr>
+          <w:rFonts w:ascii="Arial" w:hAnsi="Arial" w:cs="Arial"/>
+        </w:rPr>
+      </w:pPr>
+      <w:r>
+        <w:rPr>
+          <w:rFonts w:ascii="Arial" w:hAnsi="Arial" w:cs="Arial"/>
+        </w:rPr>
+        <w:t>revisar a priorização do backlog constantemente;</w:t>
+      </w:r>
+    </w:p>
+    <w:p>
+      <w:pPr>
+        <w:rPr>
+          <w:rFonts w:ascii="Arial" w:hAnsi="Arial" w:cs="Arial"/>
+        </w:rPr>
+      </w:pPr>
+      <w:r>
+        <w:rPr>
+          <w:rFonts w:ascii="Arial" w:hAnsi="Arial" w:cs="Arial"/>
+        </w:rPr>
+        <w:t>refinar histórias mais importantes em preparação para o próximo Planning.</w:t>
+      </w:r>
+    </w:p>
+    <w:p>
+      <w:pPr>
+        <w:rPr>
+          <w:rFonts w:ascii="Arial" w:hAnsi="Arial" w:cs="Arial"/>
+        </w:rPr>
+      </w:pPr>
+    </w:p>
+    <w:p>
+      <w:pPr>
+        <w:rPr>
+          <w:rFonts w:ascii="Arial" w:hAnsi="Arial" w:cs="Arial"/>
+          <w:b/>
+          <w:bCs/>
+          <w:sz w:val="30"/>
+          <w:szCs w:val="30"/>
+        </w:rPr>
+      </w:pPr>
+      <w:r>
+        <w:rPr>
+          <w:rFonts w:ascii="Arial" w:hAnsi="Arial" w:cs="Arial"/>
+          <w:b/>
+          <w:bCs/>
+          <w:sz w:val="30"/>
+          <w:szCs w:val="30"/>
+        </w:rPr>
+        <w:t>Refinamento do backlog</w:t>
+      </w:r>
+    </w:p>
+    <w:p>
+      <w:pPr>
+        <w:rPr>
+          <w:rFonts w:ascii="Arial" w:hAnsi="Arial" w:cs="Arial"/>
+        </w:rPr>
+      </w:pPr>
+      <w:r>
+        <w:rPr>
+          <w:rFonts w:ascii="Arial" w:hAnsi="Arial" w:cs="Arial"/>
+        </w:rPr>
+        <w:t>Uma dúvida frequente é o que o P.O. faz durante a maior parte da Sprint, quando os desenvolvedores estão trabalhando em incrementos de software. Há várias atividades listadas acima que tornam a disponibilidade diária do P.O. como para tirar dúvidas, repriorizar o Sprint backlog conforme necessidade, etc. Conforme o time amadurece e aprende a lidar consigo mesmo e com a organização, no entanto, é comum que esses trabalhos diminuam consideravelmente.</w:t>
+      </w:r>
+    </w:p>
+    <w:p>
+      <w:pPr>
+        <w:rPr>
+          <w:rFonts w:ascii="Arial" w:hAnsi="Arial" w:cs="Arial"/>
+        </w:rPr>
+      </w:pPr>
+      <w:r>
+        <w:rPr>
+          <w:rFonts w:ascii="Arial" w:hAnsi="Arial" w:cs="Arial"/>
+        </w:rPr>
+        <w:t>Algo que não diminui tanto, contudo, é o refinamento do topo do Product Backlog.</w:t>
+      </w:r>
+    </w:p>
+    <w:p>
+      <w:pPr>
+        <w:rPr>
+          <w:rFonts w:ascii="Arial" w:hAnsi="Arial" w:cs="Arial"/>
+        </w:rPr>
+      </w:pPr>
+      <w:r>
+        <w:rPr>
+          <w:rFonts w:ascii="Arial" w:hAnsi="Arial" w:cs="Arial"/>
+        </w:rPr>
+        <w:t xml:space="preserve">Vimos que, para que o planejamento de uma Sprint caiba nos 5% da duração da Sprint, é preciso que o P.O. saiba explicar histórias e que elas estejam em uma granularidade (tamanho) adequado para desenvolvedores conseguirem estimá-las. Portanto, para o próximo Planning correr bem, o P.O. já começa a se preparar para a reunião refinando os itens mais prioritários do Product Backlog, isto é, </w:t>
+      </w:r>
+      <w:r>
+        <w:rPr>
+          <w:rFonts w:ascii="Arial" w:hAnsi="Arial" w:cs="Arial"/>
+        </w:rPr>
+        <w:t>quebrando-os</w:t>
+      </w:r>
+      <w:r>
+        <w:rPr>
+          <w:rFonts w:ascii="Arial" w:hAnsi="Arial" w:cs="Arial"/>
+        </w:rPr>
+        <w:t xml:space="preserve"> nas menores histórias possíveis e fazendo perguntas relevantes aos clientes.</w:t>
+      </w:r>
+    </w:p>
+    <w:p>
+      <w:pPr>
+        <w:rPr>
+          <w:rFonts w:ascii="Arial" w:hAnsi="Arial" w:cs="Arial"/>
+        </w:rPr>
+      </w:pPr>
+      <w:r>
+        <w:rPr>
+          <w:rFonts w:ascii="Arial" w:hAnsi="Arial" w:cs="Arial"/>
+        </w:rPr>
+        <w:t>Pense que a segunda história mais importante de nosso Backlog é a seguinte:</w:t>
+      </w:r>
+    </w:p>
+    <w:p>
+      <w:pPr>
+        <w:rPr>
+          <w:rFonts w:ascii="Arial" w:hAnsi="Arial" w:cs="Arial"/>
+        </w:rPr>
+      </w:pPr>
+      <w:r>
+        <w:rPr>
+          <w:rFonts w:ascii="Arial" w:hAnsi="Arial" w:cs="Arial"/>
+        </w:rPr>
+        <w:t>Opção de boleto</w:t>
+      </w:r>
+    </w:p>
+    <w:p>
+      <w:pPr>
+        <w:rPr>
+          <w:rFonts w:ascii="Arial" w:hAnsi="Arial" w:cs="Arial"/>
+        </w:rPr>
+      </w:pPr>
+      <w:r>
+        <w:rPr>
+          <w:rFonts w:ascii="Arial" w:hAnsi="Arial" w:cs="Arial"/>
+        </w:rPr>
+        <w:t>**Para...** atender aos pedidos de 15 pessoas que foram na conferência ano passado</w:t>
+      </w:r>
+    </w:p>
+    <w:p>
+      <w:pPr>
+        <w:rPr>
+          <w:rFonts w:ascii="Arial" w:hAnsi="Arial" w:cs="Arial"/>
+        </w:rPr>
+      </w:pPr>
+      <w:r>
+        <w:rPr>
+          <w:rFonts w:ascii="Arial" w:hAnsi="Arial" w:cs="Arial"/>
+        </w:rPr>
+        <w:t xml:space="preserve">**No papel de...** organização da </w:t>
       </w:r>
       <w:proofErr w:type="spellStart"/>
       <w:r>
         <w:rPr>
           <w:rFonts w:ascii="Arial" w:hAnsi="Arial" w:cs="Arial"/>
         </w:rPr>
-        <w:t>sub-itens</w:t>
+        <w:t>Agile</w:t>
       </w:r>
       <w:proofErr w:type="spellEnd"/>
       <w:r>
         <w:rPr>
           <w:rFonts w:ascii="Arial" w:hAnsi="Arial" w:cs="Arial"/>
         </w:rPr>
-        <w:t xml:space="preserve"> técnicos) que o time planeja fazer nessa Sprint.</w:t>
-      </w:r>
-    </w:p>
-    <w:p>
-      <w:pPr>
-        <w:rPr>
-          <w:rFonts w:ascii="Arial" w:hAnsi="Arial" w:cs="Arial"/>
-        </w:rPr>
-      </w:pPr>
-      <w:r>
-        <w:rPr>
-          <w:rFonts w:ascii="Arial" w:hAnsi="Arial" w:cs="Arial"/>
-        </w:rPr>
-        <w:t>Uma vez que o Sprint Backlog foi decidido, o time olha para as histórias selecionadas e cria uma meta: uma frase que exprime o maior valor que esse Sprint vai trazer para o usuário! Vale qualquer frase que mostre para os desenvolvedores o que está em jogo e como um Sprint bem sucedido vai impactar positivamente na vida dos usuários da aplicação.</w:t>
-      </w:r>
-    </w:p>
-    <w:p>
-      <w:pPr>
-        <w:rPr>
-          <w:rFonts w:ascii="Arial" w:hAnsi="Arial" w:cs="Arial"/>
-        </w:rPr>
-      </w:pPr>
-      <w:r>
-        <w:rPr>
-          <w:rFonts w:ascii="Arial" w:hAnsi="Arial" w:cs="Arial"/>
-        </w:rPr>
-        <w:t>Resumindo, como o nome já indica, na Planning Meeting o time faz o planejamento do que será feito na iteração. Antes de começar a reunião, o PO traz o Product Backlog já priorizado e com histórias mais prioritárias já refinadas e, ao final do Planning, o time tem em mãos a lista de histórias a serem feitas, as tarefas para cada uma delas e uma meta motivante.</w:t>
-      </w:r>
+        <w:t xml:space="preserve"> </w:t>
+      </w:r>
+      <w:proofErr w:type="spellStart"/>
+      <w:r>
+        <w:rPr>
+          <w:rFonts w:ascii="Arial" w:hAnsi="Arial" w:cs="Arial"/>
+        </w:rPr>
+        <w:t>Brazil</w:t>
+      </w:r>
+      <w:proofErr w:type="spellEnd"/>
+    </w:p>
+    <w:p>
+      <w:pPr>
+        <w:rPr>
+          <w:rFonts w:ascii="Arial" w:hAnsi="Arial" w:cs="Arial"/>
+        </w:rPr>
+      </w:pPr>
+      <w:r>
+        <w:rPr>
+          <w:rFonts w:ascii="Arial" w:hAnsi="Arial" w:cs="Arial"/>
+        </w:rPr>
+        <w:t>**Quero...** oferecer a opção de pagamento em boleto no site e controlar as inscrições feitas com essa forma de pagamento no sistema.</w:t>
+      </w:r>
+    </w:p>
+    <w:p>
+      <w:pPr>
+        <w:rPr>
+          <w:rFonts w:ascii="Arial" w:hAnsi="Arial" w:cs="Arial"/>
+        </w:rPr>
+      </w:pPr>
+      <w:r>
+        <w:rPr>
+          <w:rFonts w:ascii="Arial" w:hAnsi="Arial" w:cs="Arial"/>
+        </w:rPr>
+        <w:t>Essa simples história já poderia ser quebrada em pelo menos duas menores, que individualmente já agregam valor para papéis diferentes e nem mesmo precisam ser feitos no mesmo Sprint!</w:t>
+      </w:r>
+    </w:p>
+    <w:p>
+      <w:pPr>
+        <w:rPr>
+          <w:rFonts w:ascii="Arial" w:hAnsi="Arial" w:cs="Arial"/>
+        </w:rPr>
+      </w:pPr>
+      <w:r>
+        <w:rPr>
+          <w:rFonts w:ascii="Arial" w:hAnsi="Arial" w:cs="Arial"/>
+        </w:rPr>
+        <w:t>Inscrição em boleto</w:t>
+      </w:r>
+    </w:p>
+    <w:p>
+      <w:pPr>
+        <w:rPr>
+          <w:rFonts w:ascii="Arial" w:hAnsi="Arial" w:cs="Arial"/>
+        </w:rPr>
+      </w:pPr>
+      <w:r>
+        <w:rPr>
+          <w:rFonts w:ascii="Arial" w:hAnsi="Arial" w:cs="Arial"/>
+        </w:rPr>
+        <w:t>**Para...** conseguir pagar minha inscrição no caixa eletrônico do meu banco</w:t>
+      </w:r>
+    </w:p>
+    <w:p>
+      <w:pPr>
+        <w:rPr>
+          <w:rFonts w:ascii="Arial" w:hAnsi="Arial" w:cs="Arial"/>
+        </w:rPr>
+      </w:pPr>
+      <w:r>
+        <w:rPr>
+          <w:rFonts w:ascii="Arial" w:hAnsi="Arial" w:cs="Arial"/>
+        </w:rPr>
+        <w:t xml:space="preserve">**No papel de...** participante da </w:t>
+      </w:r>
+      <w:proofErr w:type="spellStart"/>
+      <w:r>
+        <w:rPr>
+          <w:rFonts w:ascii="Arial" w:hAnsi="Arial" w:cs="Arial"/>
+        </w:rPr>
+        <w:t>Agile</w:t>
+      </w:r>
+      <w:proofErr w:type="spellEnd"/>
+      <w:r>
+        <w:rPr>
+          <w:rFonts w:ascii="Arial" w:hAnsi="Arial" w:cs="Arial"/>
+        </w:rPr>
+        <w:t xml:space="preserve"> </w:t>
+      </w:r>
+      <w:proofErr w:type="spellStart"/>
+      <w:r>
+        <w:rPr>
+          <w:rFonts w:ascii="Arial" w:hAnsi="Arial" w:cs="Arial"/>
+        </w:rPr>
+        <w:t>Brazil</w:t>
+      </w:r>
+      <w:proofErr w:type="spellEnd"/>
+    </w:p>
+    <w:p>
+      <w:pPr>
+        <w:rPr>
+          <w:rFonts w:ascii="Arial" w:hAnsi="Arial" w:cs="Arial"/>
+        </w:rPr>
+      </w:pPr>
+      <w:r>
+        <w:rPr>
+          <w:rFonts w:ascii="Arial" w:hAnsi="Arial" w:cs="Arial"/>
+        </w:rPr>
+        <w:t xml:space="preserve">**Quero...** escolher pagar minha inscrição em boleto e </w:t>
+      </w:r>
+      <w:proofErr w:type="spellStart"/>
+      <w:r>
+        <w:rPr>
+          <w:rFonts w:ascii="Arial" w:hAnsi="Arial" w:cs="Arial"/>
+        </w:rPr>
+        <w:t>emití-lo</w:t>
+      </w:r>
+      <w:proofErr w:type="spellEnd"/>
+      <w:r>
+        <w:rPr>
+          <w:rFonts w:ascii="Arial" w:hAnsi="Arial" w:cs="Arial"/>
+        </w:rPr>
+        <w:t xml:space="preserve"> direto da próxima página</w:t>
+      </w:r>
+    </w:p>
+    <w:p>
+      <w:pPr>
+        <w:rPr>
+          <w:rFonts w:ascii="Arial" w:hAnsi="Arial" w:cs="Arial"/>
+        </w:rPr>
+      </w:pPr>
+      <w:r>
+        <w:rPr>
+          <w:rFonts w:ascii="Arial" w:hAnsi="Arial" w:cs="Arial"/>
+        </w:rPr>
+        <w:t>E, também:</w:t>
+      </w:r>
+    </w:p>
+    <w:p>
+      <w:pPr>
+        <w:rPr>
+          <w:rFonts w:ascii="Arial" w:hAnsi="Arial" w:cs="Arial"/>
+        </w:rPr>
+      </w:pPr>
+      <w:r>
+        <w:rPr>
+          <w:rFonts w:ascii="Arial" w:hAnsi="Arial" w:cs="Arial"/>
+        </w:rPr>
+        <w:t>Pagamentos de boleto</w:t>
+      </w:r>
+    </w:p>
+    <w:p>
+      <w:pPr>
+        <w:rPr>
+          <w:rFonts w:ascii="Arial" w:hAnsi="Arial" w:cs="Arial"/>
+        </w:rPr>
+      </w:pPr>
+      <w:r>
+        <w:rPr>
+          <w:rFonts w:ascii="Arial" w:hAnsi="Arial" w:cs="Arial"/>
+        </w:rPr>
+        <w:t>**Para...** não vender mais ingressos do que devia, nem menos do que podia</w:t>
+      </w:r>
+    </w:p>
+    <w:p>
+      <w:pPr>
+        <w:rPr>
+          <w:rFonts w:ascii="Arial" w:hAnsi="Arial" w:cs="Arial"/>
+        </w:rPr>
+      </w:pPr>
+      <w:r>
+        <w:rPr>
+          <w:rFonts w:ascii="Arial" w:hAnsi="Arial" w:cs="Arial"/>
+        </w:rPr>
+        <w:t xml:space="preserve">**No papel de...** organizador da </w:t>
+      </w:r>
+      <w:proofErr w:type="spellStart"/>
+      <w:r>
+        <w:rPr>
+          <w:rFonts w:ascii="Arial" w:hAnsi="Arial" w:cs="Arial"/>
+        </w:rPr>
+        <w:t>Agile</w:t>
+      </w:r>
+      <w:proofErr w:type="spellEnd"/>
+      <w:r>
+        <w:rPr>
+          <w:rFonts w:ascii="Arial" w:hAnsi="Arial" w:cs="Arial"/>
+        </w:rPr>
+        <w:t xml:space="preserve"> </w:t>
+      </w:r>
+      <w:proofErr w:type="spellStart"/>
+      <w:r>
+        <w:rPr>
+          <w:rFonts w:ascii="Arial" w:hAnsi="Arial" w:cs="Arial"/>
+        </w:rPr>
+        <w:t>Brazil</w:t>
+      </w:r>
+      <w:proofErr w:type="spellEnd"/>
+    </w:p>
+    <w:p>
+      <w:pPr>
+        <w:rPr>
+          <w:rFonts w:ascii="Arial" w:hAnsi="Arial" w:cs="Arial"/>
+        </w:rPr>
+      </w:pPr>
+      <w:r>
+        <w:rPr>
+          <w:rFonts w:ascii="Arial" w:hAnsi="Arial" w:cs="Arial"/>
+        </w:rPr>
+        <w:lastRenderedPageBreak/>
+        <w:t>**Quero...** reservar vagas na conferência quando alguém gerar um boleto e, ou criar a inscrição quando receber a confirmação do pagamento do gateway, ou abrir a vaga para vendas novamente, quando o boleto vencer sem ser pago.</w:t>
+      </w:r>
+    </w:p>
+    <w:p>
+      <w:pPr>
+        <w:rPr>
+          <w:rFonts w:ascii="Arial" w:hAnsi="Arial" w:cs="Arial"/>
+        </w:rPr>
+      </w:pPr>
+      <w:r>
+        <w:rPr>
+          <w:rFonts w:ascii="Arial" w:hAnsi="Arial" w:cs="Arial"/>
+        </w:rPr>
+        <w:t>Note que, graças ao refinamento, foi preciso perguntar melhor os porquês daquela história original e o que exatamente está sendo pedido. Assim, será mais fácil gerenciar essas histórias no Planning Meeting que está por vir.</w:t>
+      </w:r>
+    </w:p>
+    <w:p>
+      <w:pPr>
+        <w:rPr>
+          <w:rFonts w:ascii="Arial" w:hAnsi="Arial" w:cs="Arial"/>
+          <w:b/>
+          <w:bCs/>
+          <w:sz w:val="30"/>
+          <w:szCs w:val="30"/>
+        </w:rPr>
+      </w:pPr>
+      <w:r>
+        <w:rPr>
+          <w:rFonts w:ascii="Arial" w:hAnsi="Arial" w:cs="Arial"/>
+          <w:b/>
+          <w:bCs/>
+          <w:sz w:val="30"/>
+          <w:szCs w:val="30"/>
+        </w:rPr>
+        <w:t>Uma pessoa só!</w:t>
+      </w:r>
+    </w:p>
+    <w:p>
+      <w:pPr>
+        <w:rPr>
+          <w:rFonts w:ascii="Arial" w:hAnsi="Arial" w:cs="Arial"/>
+        </w:rPr>
+      </w:pPr>
+      <w:r>
+        <w:rPr>
+          <w:rFonts w:ascii="Arial" w:hAnsi="Arial" w:cs="Arial"/>
+        </w:rPr>
+        <w:t xml:space="preserve">Outra informação importante sobre o P.O. é que ele é uma pessoa, não um comitê. A razão para isso é bastante simples: o time precisa saber quem está no comando do que será feito e, se tivéssemos diversos </w:t>
+      </w:r>
+      <w:proofErr w:type="spellStart"/>
+      <w:r>
+        <w:rPr>
+          <w:rFonts w:ascii="Arial" w:hAnsi="Arial" w:cs="Arial"/>
+        </w:rPr>
+        <w:t>P.O.s</w:t>
+      </w:r>
+      <w:proofErr w:type="spellEnd"/>
+      <w:r>
+        <w:rPr>
+          <w:rFonts w:ascii="Arial" w:hAnsi="Arial" w:cs="Arial"/>
+        </w:rPr>
+        <w:t xml:space="preserve"> correríamos um maior risco de informações conflitantes atrapalharem o time.</w:t>
+      </w:r>
+    </w:p>
+    <w:p>
+      <w:pPr>
+        <w:rPr>
+          <w:rFonts w:ascii="Arial" w:hAnsi="Arial" w:cs="Arial"/>
+        </w:rPr>
+      </w:pPr>
+      <w:r>
+        <w:rPr>
+          <w:rFonts w:ascii="Arial" w:hAnsi="Arial" w:cs="Arial"/>
+        </w:rPr>
+        <w:t>Assim, consideramos essas várias pessoas como clientes e tanto elas quanto o time podem influenciar o P.O., mas a palavra final e o plano de como maximizar o valor entregue pelo time é do Product Owner.</w:t>
+      </w:r>
+    </w:p>
+    <w:p>
+      <w:pPr>
+        <w:rPr>
+          <w:rFonts w:ascii="Arial" w:hAnsi="Arial" w:cs="Arial"/>
+        </w:rPr>
+      </w:pPr>
+    </w:p>
+    <w:p>
+      <w:pPr>
+        <w:rPr>
+          <w:rFonts w:ascii="Arial" w:hAnsi="Arial" w:cs="Arial"/>
+          <w:b/>
+          <w:bCs/>
+          <w:sz w:val="30"/>
+          <w:szCs w:val="30"/>
+        </w:rPr>
+      </w:pPr>
+      <w:r>
+        <w:rPr>
+          <w:rFonts w:ascii="Arial" w:hAnsi="Arial" w:cs="Arial"/>
+          <w:b/>
+          <w:bCs/>
+          <w:sz w:val="30"/>
+          <w:szCs w:val="30"/>
+        </w:rPr>
+        <w:t>Desenvolvedores</w:t>
+      </w:r>
+    </w:p>
+    <w:p>
+      <w:pPr>
+        <w:rPr>
+          <w:rFonts w:ascii="Arial" w:hAnsi="Arial" w:cs="Arial"/>
+        </w:rPr>
+      </w:pPr>
+      <w:r>
+        <w:rPr>
+          <w:rFonts w:ascii="Arial" w:hAnsi="Arial" w:cs="Arial"/>
+        </w:rPr>
+        <w:t>Além do Product Owner e do Scrum Master, falta abordarmos os desenvolvedores, ou mais genericamente falando, o grupo de desenvolvimento do projeto, em que se enquadram diversas pessoas.</w:t>
+      </w:r>
+    </w:p>
+    <w:p>
+      <w:pPr>
+        <w:rPr>
+          <w:rFonts w:ascii="Arial" w:hAnsi="Arial" w:cs="Arial"/>
+        </w:rPr>
+      </w:pPr>
+      <w:r>
+        <w:rPr>
+          <w:rFonts w:ascii="Arial" w:hAnsi="Arial" w:cs="Arial"/>
+        </w:rPr>
+        <w:t>Desenvolvedor é aquele que ajuda a executar o projeto e o faz andar para a frente: programadores, DBA, arquitetos, analistas, front-</w:t>
+      </w:r>
+      <w:proofErr w:type="spellStart"/>
+      <w:r>
+        <w:rPr>
+          <w:rFonts w:ascii="Arial" w:hAnsi="Arial" w:cs="Arial"/>
+        </w:rPr>
+        <w:t>ends</w:t>
+      </w:r>
+      <w:proofErr w:type="spellEnd"/>
+      <w:r>
+        <w:rPr>
+          <w:rFonts w:ascii="Arial" w:hAnsi="Arial" w:cs="Arial"/>
+        </w:rPr>
+        <w:t>, testers, entre outros. São todas as pessoas e funções que ajudam o projeto a sair do papel e virar um sistema ou produto final.</w:t>
+      </w:r>
+    </w:p>
+    <w:p>
+      <w:pPr>
+        <w:rPr>
+          <w:rFonts w:ascii="Arial" w:hAnsi="Arial" w:cs="Arial"/>
+        </w:rPr>
+      </w:pPr>
+      <w:r>
+        <w:rPr>
+          <w:rFonts w:ascii="Arial" w:hAnsi="Arial" w:cs="Arial"/>
+        </w:rPr>
+        <w:t>Resumindo, com exceção do Product Owner e do Scrum Master, o restante do time é o grupo de desenvolvimento.</w:t>
+      </w:r>
+    </w:p>
+    <w:p>
+      <w:pPr>
+        <w:rPr>
+          <w:rFonts w:ascii="Arial" w:hAnsi="Arial" w:cs="Arial"/>
+        </w:rPr>
+      </w:pPr>
+      <w:r>
+        <w:rPr>
+          <w:rFonts w:ascii="Arial" w:hAnsi="Arial" w:cs="Arial"/>
+        </w:rPr>
+        <w:t xml:space="preserve">Mesmo o Product Owner e o Scrum Master podem ser </w:t>
+      </w:r>
+      <w:proofErr w:type="spellStart"/>
+      <w:r>
+        <w:rPr>
+          <w:rFonts w:ascii="Arial" w:hAnsi="Arial" w:cs="Arial"/>
+        </w:rPr>
+        <w:t>part</w:t>
+      </w:r>
+      <w:proofErr w:type="spellEnd"/>
+      <w:r>
+        <w:rPr>
+          <w:rFonts w:ascii="Arial" w:hAnsi="Arial" w:cs="Arial"/>
+        </w:rPr>
+        <w:t>-time - parte do tempo - desenvolvedores. É mais usual encontrar Scrum Master como desenvolvedor do que Product Owner, mas é possível para ambos os cargos.</w:t>
+      </w:r>
+    </w:p>
+    <w:p>
+      <w:pPr>
+        <w:rPr>
+          <w:rFonts w:ascii="Arial" w:hAnsi="Arial" w:cs="Arial"/>
+        </w:rPr>
+      </w:pPr>
+      <w:r>
+        <w:rPr>
+          <w:rFonts w:ascii="Arial" w:hAnsi="Arial" w:cs="Arial"/>
+        </w:rPr>
+        <w:t>O desenvolvedor fará o trabalho que sempre fez, porém, com algumas outras responsabilidades. Ele destrincha as histórias por um viés técnico, por exemplo, de maneira a estimar o esforço envolvido. Este é o primeiro aspecto que diferencia o Scrum de outros desenvolvimentos de projeto: ninguém deve chegar e falar para o desenvolvedor qual deve ser seu trabalho.</w:t>
+      </w:r>
+    </w:p>
+    <w:p>
+      <w:pPr>
+        <w:rPr>
+          <w:rFonts w:ascii="Arial" w:hAnsi="Arial" w:cs="Arial"/>
+        </w:rPr>
+      </w:pPr>
+      <w:r>
+        <w:rPr>
+          <w:rFonts w:ascii="Arial" w:hAnsi="Arial" w:cs="Arial"/>
+        </w:rPr>
+        <w:t xml:space="preserve">Caso alguém diga "6 horas para executar uma tarefa", são 6 horas independentemente </w:t>
+      </w:r>
+      <w:proofErr w:type="gramStart"/>
+      <w:r>
+        <w:rPr>
+          <w:rFonts w:ascii="Arial" w:hAnsi="Arial" w:cs="Arial"/>
+        </w:rPr>
+        <w:t>do</w:t>
+      </w:r>
+      <w:proofErr w:type="gramEnd"/>
+      <w:r>
+        <w:rPr>
+          <w:rFonts w:ascii="Arial" w:hAnsi="Arial" w:cs="Arial"/>
+        </w:rPr>
+        <w:t xml:space="preserve"> trabalho levar mais ou menos tempo. E no Scrum esta situação não acontece, pois é o time de desenvolvimento que estima trabalho e tempo necessários. Após rodarem várias vezes o ciclo no Planning, o próximo passo é que o P.O. e os desenvolvedores negociem o que realmente cabe na Sprint.</w:t>
+      </w:r>
+    </w:p>
+    <w:p>
+      <w:pPr>
+        <w:rPr>
+          <w:rFonts w:ascii="Arial" w:hAnsi="Arial" w:cs="Arial"/>
+        </w:rPr>
+      </w:pPr>
+      <w:r>
+        <w:rPr>
+          <w:rFonts w:ascii="Arial" w:hAnsi="Arial" w:cs="Arial"/>
+        </w:rPr>
+        <w:t xml:space="preserve">Ou seja, os desenvolvedores também decidem o quanto de trabalho pode ser feito em um </w:t>
+      </w:r>
+      <w:r>
+        <w:rPr>
+          <w:rFonts w:ascii="Arial" w:hAnsi="Arial" w:cs="Arial"/>
+        </w:rPr>
+        <w:t>timebox</w:t>
+      </w:r>
+      <w:r>
+        <w:rPr>
+          <w:rFonts w:ascii="Arial" w:hAnsi="Arial" w:cs="Arial"/>
+        </w:rPr>
+        <w:t>. Não é uma pessoa externa que define tempo, são os próprios envolvidos no trabalho. E o cliente e o P.O. confiam no tempo estimado pelos desenvolvedores, justamente porque eles são os que melhor sabem sobre o que podem fazer.</w:t>
+      </w:r>
+    </w:p>
+    <w:p>
+      <w:pPr>
+        <w:rPr>
+          <w:rFonts w:ascii="Arial" w:hAnsi="Arial" w:cs="Arial"/>
+        </w:rPr>
+      </w:pPr>
+      <w:r>
+        <w:rPr>
+          <w:rFonts w:ascii="Arial" w:hAnsi="Arial" w:cs="Arial"/>
+        </w:rPr>
+        <w:lastRenderedPageBreak/>
+        <w:t>Em algumas empresas as tarefas são atribuídas a diferentes pessoas por um terceiro. Mas no Daily Scrum é o próprio desenvolvedor e o time como um todo que escolhem, e não alguém externo, tampouco o gerente.</w:t>
+      </w:r>
+    </w:p>
+    <w:p>
+      <w:pPr>
+        <w:rPr>
+          <w:rFonts w:ascii="Arial" w:hAnsi="Arial" w:cs="Arial"/>
+        </w:rPr>
+      </w:pPr>
+      <w:r>
+        <w:rPr>
+          <w:rFonts w:ascii="Arial" w:hAnsi="Arial" w:cs="Arial"/>
+        </w:rPr>
+        <w:t>A função de distribuir tarefas que no Scrum costumava estar nas mãos de gerentes e outras figuras de comando, já não ocorre mais. É o próprio time e, especificamente, os desenvolvedores que são responsáveis por isso.</w:t>
+      </w:r>
+    </w:p>
+    <w:p>
+      <w:pPr>
+        <w:rPr>
+          <w:rFonts w:ascii="Arial" w:hAnsi="Arial" w:cs="Arial"/>
+        </w:rPr>
+      </w:pPr>
+      <w:r>
+        <w:rPr>
+          <w:rFonts w:ascii="Arial" w:hAnsi="Arial" w:cs="Arial"/>
+        </w:rPr>
+        <w:t>Os desenvolvedores passam a ser responsáveis pelo trabalho feito, e são eles próprios que estimam o quanto podem e são capazes de fazer. Assim como também afirmam quando podem fazer. É uma responsabilidade a mais? Sim! Mas é tratar profissionais como adultos, e é isso que almejamos conquistar após certo treinamento, Sprints e iterações.</w:t>
+      </w:r>
+    </w:p>
+    <w:p>
+      <w:pPr>
+        <w:rPr>
+          <w:rFonts w:ascii="Arial" w:hAnsi="Arial" w:cs="Arial"/>
+        </w:rPr>
+      </w:pPr>
+      <w:r>
+        <w:rPr>
+          <w:rFonts w:ascii="Arial" w:hAnsi="Arial" w:cs="Arial"/>
+        </w:rPr>
+        <w:t>No início, o Scrum Master terá mais trabalho, por conta de ser um momento de educar e explicar aos desenvolvedores envolvidos a questão do comprometimento. Porém, a tendência é que isso se ajuste com o tempo!</w:t>
+      </w:r>
+    </w:p>
+    <w:p>
+      <w:pPr>
+        <w:rPr>
+          <w:rFonts w:ascii="Arial" w:hAnsi="Arial" w:cs="Arial"/>
+          <w:b/>
+          <w:bCs/>
+          <w:sz w:val="30"/>
+          <w:szCs w:val="30"/>
+        </w:rPr>
+      </w:pPr>
+    </w:p>
+    <w:p>
+      <w:pPr>
+        <w:rPr>
+          <w:rFonts w:ascii="Arial" w:hAnsi="Arial" w:cs="Arial"/>
+          <w:b/>
+          <w:bCs/>
+          <w:sz w:val="30"/>
+          <w:szCs w:val="30"/>
+        </w:rPr>
+      </w:pPr>
+      <w:r>
+        <w:rPr>
+          <w:rFonts w:ascii="Arial" w:hAnsi="Arial" w:cs="Arial"/>
+          <w:b/>
+          <w:bCs/>
+          <w:sz w:val="30"/>
+          <w:szCs w:val="30"/>
+        </w:rPr>
+        <w:t>Desenvolvedores</w:t>
+      </w:r>
+    </w:p>
+    <w:p>
+      <w:pPr>
+        <w:rPr>
+          <w:rFonts w:ascii="Arial" w:hAnsi="Arial" w:cs="Arial"/>
+          <w:b/>
+          <w:bCs/>
+          <w:sz w:val="30"/>
+          <w:szCs w:val="30"/>
+        </w:rPr>
+      </w:pPr>
+      <w:r>
+        <w:rPr>
+          <w:rFonts w:ascii="Arial" w:hAnsi="Arial" w:cs="Arial"/>
+          <w:b/>
+          <w:bCs/>
+          <w:sz w:val="30"/>
+          <w:szCs w:val="30"/>
+        </w:rPr>
+        <w:t>Papéis: desenvolvedor</w:t>
+      </w:r>
+    </w:p>
+    <w:p>
+      <w:pPr>
+        <w:rPr>
+          <w:rFonts w:ascii="Arial" w:hAnsi="Arial" w:cs="Arial"/>
+        </w:rPr>
+      </w:pPr>
+      <w:r>
+        <w:rPr>
+          <w:rFonts w:ascii="Arial" w:hAnsi="Arial" w:cs="Arial"/>
+        </w:rPr>
+        <w:t xml:space="preserve">Enquanto em ambientes mais tradicionais os executores das tarefas apenas fazem o trabalho que lhes é </w:t>
+      </w:r>
+      <w:r>
+        <w:rPr>
+          <w:rFonts w:ascii="Arial" w:hAnsi="Arial" w:cs="Arial"/>
+        </w:rPr>
+        <w:t>atribuído</w:t>
+      </w:r>
+      <w:r>
+        <w:rPr>
+          <w:rFonts w:ascii="Arial" w:hAnsi="Arial" w:cs="Arial"/>
+        </w:rPr>
+        <w:t>, tentando respeitar os prazos já decididos por eles e da forma como alguém definiu... essa não é nossa realidade em times ágeis.</w:t>
+      </w:r>
+    </w:p>
+    <w:p>
+      <w:pPr>
+        <w:rPr>
+          <w:rFonts w:ascii="Arial" w:hAnsi="Arial" w:cs="Arial"/>
+        </w:rPr>
+      </w:pPr>
+      <w:r>
+        <w:rPr>
+          <w:rFonts w:ascii="Arial" w:hAnsi="Arial" w:cs="Arial"/>
+        </w:rPr>
+        <w:t>Como vimos nos capítulos anteriores, desenvolvedores discutem histórias tecnicamente, estimam o esforço para fazê-las e negociam o que cabe na Sprint durante o planning. Daí, nos daily scrums, eles decidem qual tarefa vão pegar para si, considerando o resultado esperado da Sprint.</w:t>
+      </w:r>
+    </w:p>
+    <w:p>
+      <w:pPr>
+        <w:rPr>
+          <w:rFonts w:ascii="Arial" w:hAnsi="Arial" w:cs="Arial"/>
+        </w:rPr>
+      </w:pPr>
+      <w:r>
+        <w:rPr>
+          <w:rFonts w:ascii="Arial" w:hAnsi="Arial" w:cs="Arial"/>
+        </w:rPr>
+        <w:t>A vida dos desenvolvedores dentro de um ambiente ágil é mais complexa do que em um ambiente tradicional, onde eles podem apenas seguir ordens e já fazem seu trabalho. Ao mesmo tempo, as possibilidades de crescimento pessoal aqui são muitas e a autonomia dada a esse grupo é muito interessante, especialmente dado que tratamos aqui com trabalhadores do conhecimento. Em um time ágil, há espaço para criatividade no desenvolvimento.</w:t>
+      </w:r>
+    </w:p>
+    <w:p>
+      <w:pPr>
+        <w:rPr>
+          <w:rFonts w:ascii="Arial" w:hAnsi="Arial" w:cs="Arial"/>
+        </w:rPr>
+      </w:pPr>
+      <w:r>
+        <w:rPr>
+          <w:rFonts w:ascii="Arial" w:hAnsi="Arial" w:cs="Arial"/>
+        </w:rPr>
+        <w:t>Em resumo, no dia-a-dia dos desenvolvedores em times ágeis...</w:t>
+      </w:r>
+    </w:p>
+    <w:p>
+      <w:pPr>
+        <w:rPr>
+          <w:rFonts w:ascii="Arial" w:hAnsi="Arial" w:cs="Arial"/>
+        </w:rPr>
+      </w:pPr>
+      <w:r>
+        <w:rPr>
+          <w:rFonts w:ascii="Arial" w:hAnsi="Arial" w:cs="Arial"/>
+        </w:rPr>
+        <w:t>Desenvolvedores devem:</w:t>
+      </w:r>
+    </w:p>
+    <w:p>
+      <w:pPr>
+        <w:rPr>
+          <w:rFonts w:ascii="Arial" w:hAnsi="Arial" w:cs="Arial"/>
+        </w:rPr>
+      </w:pPr>
+      <w:r>
+        <w:rPr>
+          <w:rFonts w:ascii="Arial" w:hAnsi="Arial" w:cs="Arial"/>
+        </w:rPr>
+        <w:t>Decidir a abordagem técnica para os problemas apresentados;</w:t>
+      </w:r>
+    </w:p>
+    <w:p>
+      <w:pPr>
+        <w:rPr>
+          <w:rFonts w:ascii="Arial" w:hAnsi="Arial" w:cs="Arial"/>
+        </w:rPr>
+      </w:pPr>
+      <w:r>
+        <w:rPr>
+          <w:rFonts w:ascii="Arial" w:hAnsi="Arial" w:cs="Arial"/>
+        </w:rPr>
+        <w:t>Trocar informações e ajudar os companheiros de time;</w:t>
+      </w:r>
+    </w:p>
+    <w:p>
+      <w:pPr>
+        <w:rPr>
+          <w:rFonts w:ascii="Arial" w:hAnsi="Arial" w:cs="Arial"/>
+        </w:rPr>
+      </w:pPr>
+      <w:r>
+        <w:rPr>
+          <w:rFonts w:ascii="Arial" w:hAnsi="Arial" w:cs="Arial"/>
+        </w:rPr>
+        <w:t>Estimar as histórias durante o planning;</w:t>
+      </w:r>
+    </w:p>
+    <w:p>
+      <w:pPr>
+        <w:rPr>
+          <w:rFonts w:ascii="Arial" w:hAnsi="Arial" w:cs="Arial"/>
+        </w:rPr>
+      </w:pPr>
+      <w:r>
+        <w:rPr>
+          <w:rFonts w:ascii="Arial" w:hAnsi="Arial" w:cs="Arial"/>
+        </w:rPr>
+        <w:t>Escolher sua próxima tarefa a ser feita, considerando as prioridades da Sprint;</w:t>
+      </w:r>
+    </w:p>
+    <w:p>
+      <w:pPr>
+        <w:rPr>
+          <w:rFonts w:ascii="Arial" w:hAnsi="Arial" w:cs="Arial"/>
+        </w:rPr>
+      </w:pPr>
+      <w:r>
+        <w:rPr>
+          <w:rFonts w:ascii="Arial" w:hAnsi="Arial" w:cs="Arial"/>
+        </w:rPr>
+        <w:t>Buscar a qualidade do projeto e a redução de erros.</w:t>
+      </w:r>
+    </w:p>
+    <w:p>
+      <w:pPr>
+        <w:rPr>
+          <w:rFonts w:ascii="Arial" w:hAnsi="Arial" w:cs="Arial"/>
+        </w:rPr>
+      </w:pPr>
+      <w:r>
+        <w:rPr>
+          <w:rFonts w:ascii="Arial" w:hAnsi="Arial" w:cs="Arial"/>
+        </w:rPr>
+        <w:t>E desenvolvedores não devem:</w:t>
+      </w:r>
+    </w:p>
+    <w:p>
+      <w:pPr>
+        <w:rPr>
+          <w:rFonts w:ascii="Arial" w:hAnsi="Arial" w:cs="Arial"/>
+        </w:rPr>
+      </w:pPr>
+      <w:r>
+        <w:rPr>
+          <w:rFonts w:ascii="Arial" w:hAnsi="Arial" w:cs="Arial"/>
+        </w:rPr>
+        <w:t>Considerar dúvidas técnicas como impedimentos - elas são apenas problemas;</w:t>
+      </w:r>
+    </w:p>
+    <w:p>
+      <w:pPr>
+        <w:rPr>
+          <w:rFonts w:ascii="Arial" w:hAnsi="Arial" w:cs="Arial"/>
+        </w:rPr>
+      </w:pPr>
+      <w:r>
+        <w:rPr>
+          <w:rFonts w:ascii="Arial" w:hAnsi="Arial" w:cs="Arial"/>
+        </w:rPr>
+        <w:lastRenderedPageBreak/>
+        <w:t>Esperar que alguém decida as atividades a serem feitas por eles;</w:t>
+      </w:r>
+    </w:p>
+    <w:p>
+      <w:pPr>
+        <w:rPr>
+          <w:rFonts w:ascii="Arial" w:hAnsi="Arial" w:cs="Arial"/>
+        </w:rPr>
+      </w:pPr>
+      <w:r>
+        <w:rPr>
+          <w:rFonts w:ascii="Arial" w:hAnsi="Arial" w:cs="Arial"/>
+        </w:rPr>
+        <w:t>Se recusar a aprender um pouco sobre outras áreas de desenvolvimento.</w:t>
+      </w:r>
+    </w:p>
+    <w:p>
+      <w:pPr>
+        <w:rPr>
+          <w:rFonts w:ascii="Arial" w:hAnsi="Arial" w:cs="Arial"/>
+        </w:rPr>
+      </w:pPr>
+    </w:p>
+    <w:p>
+      <w:pPr>
+        <w:rPr>
+          <w:rFonts w:ascii="Arial" w:hAnsi="Arial" w:cs="Arial"/>
+          <w:b/>
+          <w:bCs/>
+          <w:sz w:val="30"/>
+          <w:szCs w:val="30"/>
+        </w:rPr>
+      </w:pPr>
+      <w:r>
+        <w:rPr>
+          <w:rFonts w:ascii="Arial" w:hAnsi="Arial" w:cs="Arial"/>
+          <w:b/>
+          <w:bCs/>
+          <w:sz w:val="30"/>
+          <w:szCs w:val="30"/>
+        </w:rPr>
+        <w:t>Melhoria contínua</w:t>
+      </w:r>
+    </w:p>
+    <w:p>
+      <w:pPr>
+        <w:rPr>
+          <w:rFonts w:ascii="Arial" w:hAnsi="Arial" w:cs="Arial"/>
+        </w:rPr>
+      </w:pPr>
+      <w:r>
+        <w:rPr>
+          <w:rFonts w:ascii="Arial" w:hAnsi="Arial" w:cs="Arial"/>
+        </w:rPr>
+        <w:t>Já conhecemos todos os papéis envolvidos no Scrum. Segundo o framework, o Product Owner e o Scrum Master têm muito a fazer, e também cabe aos desenvolvedores serem comprometidos e responsáveis. É importante salientar que cada papel destes tem obrigações específicas.</w:t>
+      </w:r>
+    </w:p>
+    <w:p>
+      <w:pPr>
+        <w:rPr>
+          <w:rFonts w:ascii="Arial" w:hAnsi="Arial" w:cs="Arial"/>
+        </w:rPr>
+      </w:pPr>
+      <w:r>
+        <w:rPr>
+          <w:rFonts w:ascii="Arial" w:hAnsi="Arial" w:cs="Arial"/>
+        </w:rPr>
+        <w:t>O Scrum Master e o Product Owner não podem ser a mesma pessoa, pois sua listagem de obrigações é muito grande para ser desempenhada por um único indivíduo. No entanto, o Scrum Master e o P.O. podem ser desenvolvedores, isso não tem problema.</w:t>
+      </w:r>
+    </w:p>
+    <w:p>
+      <w:pPr>
+        <w:rPr>
+          <w:rFonts w:ascii="Arial" w:hAnsi="Arial" w:cs="Arial"/>
+        </w:rPr>
+      </w:pPr>
+      <w:r>
+        <w:rPr>
+          <w:rFonts w:ascii="Arial" w:hAnsi="Arial" w:cs="Arial"/>
+        </w:rPr>
+        <w:t>Há algumas tarefas que cabem ao time inteiro, como um todo, como por exemplo a decisão do momento de contratação de uma nova pessoa, uma vez que a equipe sente a necessidade de um novo integrante.</w:t>
+      </w:r>
+    </w:p>
+    <w:p>
+      <w:pPr>
+        <w:rPr>
+          <w:rFonts w:ascii="Arial" w:hAnsi="Arial" w:cs="Arial"/>
+        </w:rPr>
+      </w:pPr>
+      <w:r>
+        <w:rPr>
+          <w:rFonts w:ascii="Arial" w:hAnsi="Arial" w:cs="Arial"/>
+        </w:rPr>
+        <w:t>Reforçando que os problemas nunca serão individuais, e sim do time inteiro. É função da equipe fazer o processo caminhar e, quando for necessário educar sobre o funcionamento do Scrum, o Scrum Master entra em ação.</w:t>
+      </w:r>
+    </w:p>
+    <w:p>
+      <w:pPr>
+        <w:rPr>
+          <w:rFonts w:ascii="Arial" w:hAnsi="Arial" w:cs="Arial"/>
+        </w:rPr>
+      </w:pPr>
+      <w:r>
+        <w:rPr>
+          <w:rFonts w:ascii="Arial" w:hAnsi="Arial" w:cs="Arial"/>
+        </w:rPr>
+        <w:t xml:space="preserve">Outro aspecto muito importante é sempre aplicar as ações retiradas </w:t>
+      </w:r>
+      <w:r>
+        <w:rPr>
+          <w:rFonts w:ascii="Arial" w:hAnsi="Arial" w:cs="Arial"/>
+        </w:rPr>
+        <w:t>das retrospectivas</w:t>
+      </w:r>
+      <w:r>
+        <w:rPr>
+          <w:rFonts w:ascii="Arial" w:hAnsi="Arial" w:cs="Arial"/>
+        </w:rPr>
+        <w:t xml:space="preserve"> e resolver os problemas à medida em que eles aparecem.</w:t>
+      </w:r>
+    </w:p>
+    <w:p>
+      <w:pPr>
+        <w:rPr>
+          <w:rFonts w:ascii="Arial" w:hAnsi="Arial" w:cs="Arial"/>
+        </w:rPr>
+      </w:pPr>
+      <w:r>
+        <w:rPr>
+          <w:rFonts w:ascii="Arial" w:hAnsi="Arial" w:cs="Arial"/>
+        </w:rPr>
+        <w:t>Ou seja, a melhoria contínua do processo, da forma de comunicação, do projeto e das pessoas envolvidas é função do time como um todo. A maior vantagem de trabalharmos com uma célula de trabalho é que ela irá refletir continuamente sobre o trabalho, melhorando constantemente.</w:t>
+      </w:r>
+    </w:p>
+    <w:p>
+      <w:pPr>
+        <w:rPr>
+          <w:rFonts w:ascii="Arial" w:hAnsi="Arial" w:cs="Arial"/>
+        </w:rPr>
+      </w:pPr>
+      <w:r>
+        <w:rPr>
+          <w:rFonts w:ascii="Arial" w:hAnsi="Arial" w:cs="Arial"/>
+        </w:rPr>
+        <w:t>A melhoria contínua é essencial - vale a pena que isso seja relembrado ao time e também levado a sério. Todos devem pensar em melhorar constantemente, em conjunto.</w:t>
+      </w:r>
+    </w:p>
+    <w:p>
+      <w:pPr>
+        <w:rPr>
+          <w:rFonts w:ascii="Arial" w:hAnsi="Arial" w:cs="Arial"/>
+        </w:rPr>
+      </w:pPr>
+      <w:r>
+        <w:rPr>
+          <w:rFonts w:ascii="Arial" w:hAnsi="Arial" w:cs="Arial"/>
+        </w:rPr>
+        <w:t>Talvez essa seja inclusive a função essencial, melhorar constantemente, pois isso ajudará na entrega e agregação de valor ao produto final.</w:t>
+      </w:r>
+    </w:p>
+    <w:p>
+      <w:pPr>
+        <w:rPr>
+          <w:rFonts w:ascii="Arial" w:hAnsi="Arial" w:cs="Arial"/>
+        </w:rPr>
+      </w:pPr>
+    </w:p>
+    <w:p>
+      <w:pPr>
+        <w:rPr>
+          <w:rFonts w:ascii="Arial" w:hAnsi="Arial" w:cs="Arial"/>
+          <w:b/>
+          <w:bCs/>
+          <w:sz w:val="30"/>
+          <w:szCs w:val="30"/>
+        </w:rPr>
+      </w:pPr>
+      <w:r>
+        <w:rPr>
+          <w:rFonts w:ascii="Arial" w:hAnsi="Arial" w:cs="Arial"/>
+          <w:b/>
+          <w:bCs/>
+          <w:sz w:val="30"/>
+          <w:szCs w:val="30"/>
+        </w:rPr>
+        <w:t>O time todo</w:t>
+      </w:r>
+    </w:p>
+    <w:p>
+      <w:pPr>
+        <w:rPr>
+          <w:rFonts w:ascii="Arial" w:hAnsi="Arial" w:cs="Arial"/>
+          <w:b/>
+          <w:bCs/>
+          <w:sz w:val="30"/>
+          <w:szCs w:val="30"/>
+        </w:rPr>
+      </w:pPr>
+      <w:r>
+        <w:rPr>
+          <w:rFonts w:ascii="Arial" w:hAnsi="Arial" w:cs="Arial"/>
+          <w:b/>
+          <w:bCs/>
+          <w:sz w:val="30"/>
+          <w:szCs w:val="30"/>
+        </w:rPr>
+        <w:t>Papéis: time todo</w:t>
+      </w:r>
+    </w:p>
+    <w:p>
+      <w:pPr>
+        <w:rPr>
+          <w:rFonts w:ascii="Arial" w:hAnsi="Arial" w:cs="Arial"/>
+        </w:rPr>
+      </w:pPr>
+      <w:r>
+        <w:rPr>
+          <w:rFonts w:ascii="Arial" w:hAnsi="Arial" w:cs="Arial"/>
+        </w:rPr>
+        <w:t>Vimos anteriormente que há atividades e responsabilidades que são específicas para P.O., Scrum Master ou desenvolvedores. Há também as que são responsabilidade do time como um todo.</w:t>
+      </w:r>
+    </w:p>
+    <w:p>
+      <w:pPr>
+        <w:rPr>
+          <w:rFonts w:ascii="Arial" w:hAnsi="Arial" w:cs="Arial"/>
+        </w:rPr>
+      </w:pPr>
+      <w:r>
+        <w:rPr>
+          <w:rFonts w:ascii="Arial" w:hAnsi="Arial" w:cs="Arial"/>
+        </w:rPr>
+        <w:t>Poderíamos citar aqui diversos itens: participar das reuniões, definir e executar ações das retrospectivas, criar e manter uma definição de pronto clara para todos, definir a duração da Sprint, manter o ambiente do time organizado e informativo, identificar necessidades de estudo, contratação, etc.</w:t>
+      </w:r>
+    </w:p>
+    <w:p>
+      <w:pPr>
+        <w:rPr>
+          <w:rFonts w:ascii="Arial" w:hAnsi="Arial" w:cs="Arial"/>
+        </w:rPr>
+      </w:pPr>
+      <w:r>
+        <w:rPr>
+          <w:rFonts w:ascii="Arial" w:hAnsi="Arial" w:cs="Arial"/>
+        </w:rPr>
+        <w:lastRenderedPageBreak/>
+        <w:t>Poderíamos também dar dois passos para trás e olhar para essas ações de uma forma mais sistêmica e simplificar essa enorme lista em apenas um termo: o time é responsável por sua própria Melhoria contínua. E é por conta disso que lemos nos princípios ágeis que "As melhores arquiteturas, requisitos e design emergem de times auto-organizados."</w:t>
+      </w:r>
+    </w:p>
+    <w:p>
+      <w:pPr>
+        <w:rPr>
+          <w:rFonts w:ascii="Arial" w:hAnsi="Arial" w:cs="Arial"/>
+          <w:b/>
+          <w:bCs/>
+          <w:sz w:val="30"/>
+          <w:szCs w:val="30"/>
+        </w:rPr>
+      </w:pPr>
+      <w:r>
+        <w:rPr>
+          <w:rFonts w:ascii="Arial" w:hAnsi="Arial" w:cs="Arial"/>
+          <w:b/>
+          <w:bCs/>
+          <w:sz w:val="30"/>
+          <w:szCs w:val="30"/>
+        </w:rPr>
+        <w:t>Uma única restrição</w:t>
+      </w:r>
+    </w:p>
+    <w:p>
+      <w:pPr>
+        <w:rPr>
+          <w:rFonts w:ascii="Arial" w:hAnsi="Arial" w:cs="Arial"/>
+        </w:rPr>
+      </w:pPr>
+      <w:r>
+        <w:rPr>
+          <w:rFonts w:ascii="Arial" w:hAnsi="Arial" w:cs="Arial"/>
+        </w:rPr>
+        <w:t xml:space="preserve">Os papéis de Scrum Master e Product Owner têm funções complementares em um time de Scrum e provêm uma dualidade saudável, que incentiva melhorias no processo e no produto em desenvolvimento. Quando uma pessoa acumula as duas funções, a tendência é que uma delas seja deixada de lado e que o Scrum se </w:t>
+      </w:r>
+      <w:r>
+        <w:rPr>
+          <w:rFonts w:ascii="Arial" w:hAnsi="Arial" w:cs="Arial"/>
+        </w:rPr>
+        <w:t>de balanceie</w:t>
+      </w:r>
+      <w:r>
+        <w:rPr>
+          <w:rFonts w:ascii="Arial" w:hAnsi="Arial" w:cs="Arial"/>
+        </w:rPr>
+        <w:t>.</w:t>
+      </w:r>
+    </w:p>
+    <w:p>
+      <w:pPr>
+        <w:rPr>
+          <w:rFonts w:ascii="Arial" w:hAnsi="Arial" w:cs="Arial"/>
+        </w:rPr>
+      </w:pPr>
+      <w:r>
+        <w:rPr>
+          <w:rFonts w:ascii="Arial" w:hAnsi="Arial" w:cs="Arial"/>
+        </w:rPr>
+        <w:t>Isso não quer dizer que eles devem batalhar um contra o outro no dia-a-dia, mas sim que devem manter em mente o que favorece cada parte e achar, junto aos desenvolvedores, um estado que agrada ao time todo e favorece a entrega de valor para o cliente sem perder qualidade de vida para o time.</w:t>
+      </w:r>
+    </w:p>
+    <w:p>
+      <w:pPr>
+        <w:rPr>
+          <w:rFonts w:ascii="Arial" w:hAnsi="Arial" w:cs="Arial"/>
+        </w:rPr>
+      </w:pPr>
+      <w:r>
+        <w:rPr>
+          <w:rFonts w:ascii="Arial" w:hAnsi="Arial" w:cs="Arial"/>
+        </w:rPr>
+        <w:t>Muitas vezes ouvimos sobre o confronto Scrum Master x Product Owner, mas é importante que não se leve essa palavra ao pé da letra. É meramente uma questão de acúmulo de funções e, se há mais o que fazer do que uma pessoa consegue, ela tende a abandonar um dos lados, ou a sacrificar sua própria qualidade de vida no processo.</w:t>
+      </w:r>
+    </w:p>
+    <w:p>
+      <w:pPr>
+        <w:rPr>
+          <w:rFonts w:ascii="Arial" w:hAnsi="Arial" w:cs="Arial"/>
+        </w:rPr>
+      </w:pPr>
+      <w:r>
+        <w:rPr>
+          <w:rFonts w:ascii="Arial" w:hAnsi="Arial" w:cs="Arial"/>
+        </w:rPr>
+        <w:t>Tanto P.O. quanto Scrum Master, contudo, podem ser também desenvolvedores, já que desenvolvedores são um grupo. Assim, ele pode se dedicar ao desenvolvimento após terminar suas tarefas do papel específico que ocupa. Nesse caso, é recomendado que as pessoas que ocupam outros papéis além de desenvolvedores não se comprometam em fazer tarefas grandes ou que não possam ser facilmente transferidas para outra pessoa, caso surja alguma atividade do seu papel principal.</w:t>
+      </w:r>
+    </w:p>
+    <w:p>
+      <w:pPr>
+        <w:rPr>
+          <w:rFonts w:ascii="Arial" w:hAnsi="Arial" w:cs="Arial"/>
+        </w:rPr>
+      </w:pPr>
     </w:p>
     <w:sectPr>
       <w:pgSz w:w="11906" w:h="16838"/>

</xml_diff>